<commit_message>
updates to fits and priors
</commit_message>
<xml_diff>
--- a/NewFits_041021/writeup/Modelling the effects of livestock antibiotic usage on human food_redraft_v1.docx
+++ b/NewFits_041021/writeup/Modelling the effects of livestock antibiotic usage on human food_redraft_v1.docx
@@ -1,6 +1,6 @@
 
 <file path=word/document.xml><?xml version="1.0" encoding="utf-8"?>
-<w:document xmlns:wpc="http://schemas.microsoft.com/office/word/2010/wordprocessingCanvas" xmlns:cx="http://schemas.microsoft.com/office/drawing/2014/chartex" xmlns:cx1="http://schemas.microsoft.com/office/drawing/2015/9/8/chartex" xmlns:cx2="http://schemas.microsoft.com/office/drawing/2015/10/21/chartex" xmlns:cx3="http://schemas.microsoft.com/office/drawing/2016/5/9/chartex" xmlns:cx4="http://schemas.microsoft.com/office/drawing/2016/5/10/chartex" xmlns:cx5="http://schemas.microsoft.com/office/drawing/2016/5/11/chartex" xmlns:cx6="http://schemas.microsoft.com/office/drawing/2016/5/12/chartex" xmlns:cx7="http://schemas.microsoft.com/office/drawing/2016/5/13/chartex" xmlns:cx8="http://schemas.microsoft.com/office/drawing/2016/5/14/chartex" xmlns:mc="http://schemas.openxmlformats.org/markup-compatibility/2006" xmlns:aink="http://schemas.microsoft.com/office/drawing/2016/ink" xmlns:am3d="http://schemas.microsoft.com/office/drawing/2017/model3d" xmlns:o="urn:schemas-microsoft-com:office:office" xmlns:r="http://schemas.openxmlformats.org/officeDocument/2006/relationships" xmlns:m="http://schemas.openxmlformats.org/officeDocument/2006/math" xmlns:v="urn:schemas-microsoft-com:vml" xmlns:wp14="http://schemas.microsoft.com/office/word/2010/wordprocessingDrawing" xmlns:wp="http://schemas.openxmlformats.org/drawingml/2006/wordprocessingDrawing" xmlns:w10="urn:schemas-microsoft-com:office:word" xmlns:w="http://schemas.openxmlformats.org/wordprocessingml/2006/main" xmlns:w14="http://schemas.microsoft.com/office/word/2010/wordml" xmlns:w15="http://schemas.microsoft.com/office/word/2012/wordml" xmlns:w16cex="http://schemas.microsoft.com/office/word/2018/wordml/cex" xmlns:w16cid="http://schemas.microsoft.com/office/word/2016/wordml/cid" xmlns:w16="http://schemas.microsoft.com/office/word/2018/wordml" xmlns:w16sdtdh="http://schemas.microsoft.com/office/word/2020/wordml/sdtdatahash" xmlns:w16se="http://schemas.microsoft.com/office/word/2015/wordml/symex" xmlns:wpg="http://schemas.microsoft.com/office/word/2010/wordprocessingGroup" xmlns:wpi="http://schemas.microsoft.com/office/word/2010/wordprocessingInk" xmlns:wne="http://schemas.microsoft.com/office/word/2006/wordml" xmlns:wps="http://schemas.microsoft.com/office/word/2010/wordprocessingShape" mc:Ignorable="w14 w15 w16se w16cid w16 w16cex w16sdtdh wp14">
+<w:document xmlns:wpc="http://schemas.microsoft.com/office/word/2010/wordprocessingCanvas" xmlns:cx="http://schemas.microsoft.com/office/drawing/2014/chartex" xmlns:cx1="http://schemas.microsoft.com/office/drawing/2015/9/8/chartex" xmlns:mc="http://schemas.openxmlformats.org/markup-compatibility/2006" xmlns:o="urn:schemas-microsoft-com:office:office" xmlns:r="http://schemas.openxmlformats.org/officeDocument/2006/relationships" xmlns:m="http://schemas.openxmlformats.org/officeDocument/2006/math" xmlns:v="urn:schemas-microsoft-com:vml" xmlns:wp14="http://schemas.microsoft.com/office/word/2010/wordprocessingDrawing" xmlns:wp="http://schemas.openxmlformats.org/drawingml/2006/wordprocessingDrawing" xmlns:w10="urn:schemas-microsoft-com:office:word" xmlns:w="http://schemas.openxmlformats.org/wordprocessingml/2006/main" xmlns:w14="http://schemas.microsoft.com/office/word/2010/wordml" xmlns:w15="http://schemas.microsoft.com/office/word/2012/wordml" xmlns:w16se="http://schemas.microsoft.com/office/word/2015/wordml/symex" xmlns:wpg="http://schemas.microsoft.com/office/word/2010/wordprocessingGroup" xmlns:wpi="http://schemas.microsoft.com/office/word/2010/wordprocessingInk" xmlns:wne="http://schemas.microsoft.com/office/word/2006/wordml" xmlns:wps="http://schemas.microsoft.com/office/word/2010/wordprocessingShape" mc:Ignorable="w14 w15 w16se wp14">
   <w:body>
     <w:p>
       <w:pPr>
@@ -242,7 +242,7 @@
           <w:rFonts w:cstheme="minorHAnsi"/>
           <w:bCs/>
         </w:rPr>
-        <w:t xml:space="preserve">The model identified potential increases in overall human food-borne disease and a decrease in resistant human disease following livestock antibiotic curtailment. However, this can be mitigated through interventions to reduce animal-to-human transmission, and to a lesser extent, animal-to-animal </w:t>
+        <w:t xml:space="preserve">The model identified potential increases in overall human food-borne disease and a decrease in resistant human disease following livestock antibiotic curtailment. However, this </w:t>
       </w:r>
       <w:proofErr w:type="gramStart"/>
       <w:r>
@@ -250,7 +250,7 @@
           <w:rFonts w:cstheme="minorHAnsi"/>
           <w:bCs/>
         </w:rPr>
-        <w:t>transmission</w:t>
+        <w:t>can be mitigated</w:t>
       </w:r>
       <w:proofErr w:type="gramEnd"/>
       <w:r>
@@ -258,7 +258,7 @@
           <w:rFonts w:cstheme="minorHAnsi"/>
           <w:bCs/>
         </w:rPr>
-        <w:t xml:space="preserve"> and the background </w:t>
+        <w:t xml:space="preserve"> through interventions to reduce animal-to-human transmission, and to a lesser extent, animal-to-animal transmission and the background </w:t>
       </w:r>
       <w:r>
         <w:rPr>
@@ -307,23 +307,7 @@
           <w:rFonts w:cstheme="minorHAnsi"/>
           <w:bCs/>
         </w:rPr>
-        <w:t xml:space="preserve">across different agricultural settings, livestock </w:t>
-      </w:r>
-      <w:proofErr w:type="gramStart"/>
-      <w:r>
-        <w:rPr>
-          <w:rFonts w:cstheme="minorHAnsi"/>
-          <w:bCs/>
-        </w:rPr>
-        <w:t>hosts</w:t>
-      </w:r>
-      <w:proofErr w:type="gramEnd"/>
-      <w:r>
-        <w:rPr>
-          <w:rFonts w:cstheme="minorHAnsi"/>
-          <w:bCs/>
-        </w:rPr>
-        <w:t xml:space="preserve"> and drug/bug combinations </w:t>
+        <w:t xml:space="preserve">across different agricultural settings, livestock hosts and drug/bug combinations </w:t>
       </w:r>
       <w:r>
         <w:rPr>
@@ -505,15 +489,7 @@
         <w:t xml:space="preserve">A </w:t>
       </w:r>
       <w:r>
-        <w:t xml:space="preserve">range of beneficial outcomes have been reported </w:t>
-      </w:r>
-      <w:proofErr w:type="gramStart"/>
-      <w:r>
-        <w:t>as a consequence of</w:t>
-      </w:r>
-      <w:proofErr w:type="gramEnd"/>
-      <w:r>
-        <w:t xml:space="preserve"> livestock antibiotic </w:t>
+        <w:t xml:space="preserve">range of beneficial outcomes have been reported as a consequence of livestock antibiotic </w:t>
       </w:r>
       <w:r>
         <w:t xml:space="preserve">curtailment, including decreased faecal </w:t>
@@ -1067,6 +1043,7 @@
       <w:r>
         <w:rPr>
           <w:noProof/>
+          <w:lang w:eastAsia="en-GB"/>
         </w:rPr>
         <w:drawing>
           <wp:inline distT="0" distB="0" distL="0" distR="0" wp14:anchorId="209B08C0" wp14:editId="76AB80EB">
@@ -1357,7 +1334,6 @@
         <w:t xml:space="preserve"> and </w:t>
       </w:r>
       <w:proofErr w:type="spellStart"/>
-      <w:proofErr w:type="gramStart"/>
       <w:r>
         <w:rPr>
           <w:i/>
@@ -1374,7 +1350,6 @@
         <w:t>A</w:t>
       </w:r>
       <w:proofErr w:type="spellEnd"/>
-      <w:proofErr w:type="gramEnd"/>
       <w:r>
         <w:rPr>
           <w:i/>
@@ -1913,7 +1888,67 @@
           <w:rFonts w:eastAsiaTheme="minorEastAsia" w:cstheme="minorHAnsi"/>
           <w:iCs/>
         </w:rPr>
-        <w:t>Two primary outcome measures were considered in this study: overall prevalence of human foodborne infection per 100,000 population (I</w:t>
+        <w:t xml:space="preserve">Two primary outcome measures </w:t>
+      </w:r>
+      <w:proofErr w:type="gramStart"/>
+      <w:r>
+        <w:rPr>
+          <w:rFonts w:eastAsiaTheme="minorEastAsia" w:cstheme="minorHAnsi"/>
+          <w:iCs/>
+        </w:rPr>
+        <w:t>were considered</w:t>
+      </w:r>
+      <w:proofErr w:type="gramEnd"/>
+      <w:r>
+        <w:rPr>
+          <w:rFonts w:eastAsiaTheme="minorEastAsia" w:cstheme="minorHAnsi"/>
+          <w:iCs/>
+        </w:rPr>
+        <w:t xml:space="preserve"> in this study: overall </w:t>
+      </w:r>
+      <w:r>
+        <w:rPr>
+          <w:rFonts w:eastAsiaTheme="minorEastAsia" w:cstheme="minorHAnsi"/>
+          <w:iCs/>
+        </w:rPr>
+        <w:t>incidence</w:t>
+      </w:r>
+      <w:r>
+        <w:rPr>
+          <w:rFonts w:eastAsiaTheme="minorEastAsia" w:cstheme="minorHAnsi"/>
+          <w:iCs/>
+        </w:rPr>
+        <w:t xml:space="preserve"> of human </w:t>
+      </w:r>
+      <w:r>
+        <w:rPr>
+          <w:rFonts w:eastAsiaTheme="minorEastAsia" w:cstheme="minorHAnsi"/>
+          <w:iCs/>
+        </w:rPr>
+        <w:t>non-</w:t>
+      </w:r>
+      <w:proofErr w:type="spellStart"/>
+      <w:r>
+        <w:rPr>
+          <w:rFonts w:eastAsiaTheme="minorEastAsia" w:cstheme="minorHAnsi"/>
+          <w:iCs/>
+        </w:rPr>
+        <w:t>typhoidal</w:t>
+      </w:r>
+      <w:proofErr w:type="spellEnd"/>
+      <w:r>
+        <w:rPr>
+          <w:rFonts w:eastAsiaTheme="minorEastAsia" w:cstheme="minorHAnsi"/>
+          <w:iCs/>
+        </w:rPr>
+        <w:t xml:space="preserve"> salmonellosis </w:t>
+      </w:r>
+      <w:r>
+        <w:rPr>
+          <w:rFonts w:eastAsiaTheme="minorEastAsia" w:cstheme="minorHAnsi"/>
+          <w:iCs/>
+        </w:rPr>
+        <w:t>per 100,000 population (I</w:t>
       </w:r>
       <w:r>
         <w:rPr>
@@ -2002,16 +2037,13 @@
         <w:pStyle w:val="NoSpacing"/>
         <w:spacing w:line="360" w:lineRule="auto"/>
         <w:jc w:val="both"/>
-        <w:rPr>
-          <w:rFonts w:cstheme="minorHAnsi"/>
-        </w:rPr>
       </w:pPr>
       <w:r>
         <w:rPr>
           <w:rFonts w:eastAsiaTheme="minorEastAsia"/>
           <w:iCs/>
         </w:rPr>
-        <w:t xml:space="preserve">Three case studies </w:t>
+        <w:t xml:space="preserve">Four case studies </w:t>
       </w:r>
       <w:proofErr w:type="gramStart"/>
       <w:r>
@@ -2019,7 +2051,7 @@
           <w:rFonts w:eastAsiaTheme="minorEastAsia"/>
           <w:iCs/>
         </w:rPr>
-        <w:t>was</w:t>
+        <w:t>were chosen</w:t>
       </w:r>
       <w:proofErr w:type="gramEnd"/>
       <w:r>
@@ -2027,21 +2059,14 @@
           <w:rFonts w:eastAsiaTheme="minorEastAsia"/>
           <w:iCs/>
         </w:rPr>
-        <w:t xml:space="preserve"> chosen to </w:t>
+        <w:t xml:space="preserve"> to gr</w:t>
       </w:r>
       <w:r>
         <w:rPr>
           <w:rFonts w:eastAsiaTheme="minorEastAsia"/>
           <w:iCs/>
         </w:rPr>
-        <w:t xml:space="preserve">aid model parameterisation and </w:t>
-      </w:r>
-      <w:r>
-        <w:rPr>
-          <w:rFonts w:eastAsiaTheme="minorEastAsia"/>
-          <w:iCs/>
-        </w:rPr>
-        <w:t xml:space="preserve">to ground the model with epidemiological surveillance data. These case studies were: 1) </w:t>
+        <w:t xml:space="preserve">ound the model with epidemiological surveillance data. These case studies were: 1) </w:t>
       </w:r>
       <w:r>
         <w:rPr>
@@ -2059,7 +2084,13 @@
         <w:rPr>
           <w:rFonts w:cstheme="minorHAnsi"/>
         </w:rPr>
-        <w:t>salmonella in fattening pigs to humans (14 countries)</w:t>
+        <w:t>salmonella in fattening pigs to humans</w:t>
+      </w:r>
+      <w:r>
+        <w:rPr>
+          <w:rFonts w:cstheme="minorHAnsi"/>
+        </w:rPr>
+        <w:t xml:space="preserve"> from 2015-2018</w:t>
       </w:r>
       <w:r>
         <w:rPr>
@@ -2109,7 +2140,33 @@
         <w:rPr>
           <w:rFonts w:cstheme="minorHAnsi"/>
         </w:rPr>
-        <w:t>salmonella in fattening pigs to humans (14 countries)</w:t>
+        <w:t>salmonella in fatteni</w:t>
+      </w:r>
+      <w:r>
+        <w:rPr>
+          <w:rFonts w:cstheme="minorHAnsi"/>
+        </w:rPr>
+        <w:t xml:space="preserve">ng pigs to humans from 2015-2018 </w:t>
+      </w:r>
+      <w:r>
+        <w:t>(</w:t>
+      </w:r>
+      <w:r>
+        <w:rPr>
+          <w:b/>
+          <w:bCs/>
+          <w:highlight w:val="yellow"/>
+        </w:rPr>
+        <w:t>CITE</w:t>
+      </w:r>
+      <w:r>
+        <w:t>)</w:t>
+      </w:r>
+      <w:r>
+        <w:rPr>
+          <w:rFonts w:cstheme="minorHAnsi"/>
+        </w:rPr>
+        <w:t>,</w:t>
       </w:r>
       <w:r>
         <w:rPr>
@@ -2118,6 +2175,42 @@
         <w:t xml:space="preserve"> </w:t>
       </w:r>
       <w:r>
+        <w:rPr>
+          <w:rFonts w:cstheme="minorHAnsi"/>
+        </w:rPr>
+        <w:t xml:space="preserve">3) </w:t>
+      </w:r>
+      <w:r>
+        <w:rPr>
+          <w:rFonts w:cstheme="minorHAnsi"/>
+        </w:rPr>
+        <w:t xml:space="preserve">tetracycline-resistant </w:t>
+      </w:r>
+      <w:r>
+        <w:rPr>
+          <w:rFonts w:cstheme="minorHAnsi"/>
+        </w:rPr>
+        <w:t xml:space="preserve">non-typhoidal </w:t>
+      </w:r>
+      <w:r>
+        <w:rPr>
+          <w:rFonts w:cstheme="minorHAnsi"/>
+        </w:rPr>
+        <w:t>salmonella in broiler poultry to humans</w:t>
+      </w:r>
+      <w:r>
+        <w:rPr>
+          <w:rFonts w:cstheme="minorHAnsi"/>
+        </w:rPr>
+        <w:t xml:space="preserve"> from 2014-2018</w:t>
+      </w:r>
+      <w:r>
+        <w:rPr>
+          <w:rFonts w:cstheme="minorHAnsi"/>
+        </w:rPr>
+        <w:t xml:space="preserve"> </w:t>
+      </w:r>
+      <w:r>
         <w:t>(</w:t>
       </w:r>
       <w:r>
@@ -2132,35 +2225,34 @@
         <w:t>)</w:t>
       </w:r>
       <w:r>
-        <w:rPr>
-          <w:rFonts w:cstheme="minorHAnsi"/>
-        </w:rPr>
-        <w:t xml:space="preserve"> and </w:t>
-      </w:r>
-      <w:r>
-        <w:rPr>
-          <w:rFonts w:cstheme="minorHAnsi"/>
-        </w:rPr>
-        <w:t xml:space="preserve">3) </w:t>
-      </w:r>
-      <w:r>
-        <w:rPr>
-          <w:rFonts w:cstheme="minorHAnsi"/>
-        </w:rPr>
-        <w:t xml:space="preserve">tetracycline-resistant </w:t>
-      </w:r>
-      <w:r>
-        <w:rPr>
-          <w:rFonts w:cstheme="minorHAnsi"/>
-        </w:rPr>
-        <w:t xml:space="preserve">non-typhoidal </w:t>
-      </w:r>
-      <w:r>
-        <w:rPr>
-          <w:rFonts w:cstheme="minorHAnsi"/>
-        </w:rPr>
-        <w:t>salmonella in broiler poultry to humans (20 countries)</w:t>
-      </w:r>
+        <w:t xml:space="preserve"> 4) </w:t>
+      </w:r>
+      <w:r>
+        <w:rPr>
+          <w:rFonts w:cstheme="minorHAnsi"/>
+        </w:rPr>
+        <w:t>ampicillin</w:t>
+      </w:r>
+      <w:r>
+        <w:rPr>
+          <w:rFonts w:cstheme="minorHAnsi"/>
+        </w:rPr>
+        <w:t xml:space="preserve">-resistant </w:t>
+      </w:r>
+      <w:r>
+        <w:rPr>
+          <w:rFonts w:cstheme="minorHAnsi"/>
+        </w:rPr>
+        <w:t>non-</w:t>
+      </w:r>
+      <w:proofErr w:type="spellStart"/>
+      <w:r>
+        <w:rPr>
+          <w:rFonts w:cstheme="minorHAnsi"/>
+        </w:rPr>
+        <w:t>typhoidal</w:t>
+      </w:r>
+      <w:proofErr w:type="spellEnd"/>
       <w:r>
         <w:rPr>
           <w:rFonts w:cstheme="minorHAnsi"/>
@@ -2168,6 +2260,18 @@
         <w:t xml:space="preserve"> </w:t>
       </w:r>
       <w:r>
+        <w:rPr>
+          <w:rFonts w:cstheme="minorHAnsi"/>
+        </w:rPr>
+        <w:t>salmonella in broiler poultry to humans</w:t>
+      </w:r>
+      <w:r>
+        <w:rPr>
+          <w:rFonts w:cstheme="minorHAnsi"/>
+        </w:rPr>
+        <w:t xml:space="preserve"> from 2014-2018 </w:t>
+      </w:r>
+      <w:r>
         <w:t>(</w:t>
       </w:r>
       <w:r>
@@ -2179,8 +2283,155 @@
         <w:t>CITE</w:t>
       </w:r>
       <w:r>
-        <w:t xml:space="preserve">). </w:t>
-      </w:r>
+        <w:t>)</w:t>
+      </w:r>
+      <w:r>
+        <w:t>.</w:t>
+      </w:r>
+      <w:r>
+        <w:t xml:space="preserve"> </w:t>
+      </w:r>
+    </w:p>
+    <w:p>
+      <w:pPr>
+        <w:pStyle w:val="NoSpacing"/>
+        <w:spacing w:line="360" w:lineRule="auto"/>
+        <w:jc w:val="both"/>
+      </w:pPr>
+    </w:p>
+    <w:p>
+      <w:pPr>
+        <w:pStyle w:val="NoSpacing"/>
+        <w:numPr>
+          <w:ilvl w:val="0"/>
+          <w:numId w:val="8"/>
+        </w:numPr>
+        <w:spacing w:line="360" w:lineRule="auto"/>
+        <w:jc w:val="both"/>
+      </w:pPr>
+      <w:r>
+        <w:t xml:space="preserve">These case studies were included due to their significant positive relation between antibiotic </w:t>
+      </w:r>
+      <w:r>
+        <w:rPr>
+          <w:highlight w:val="yellow"/>
+        </w:rPr>
+        <w:t>usage</w:t>
+      </w:r>
+      <w:r>
+        <w:t xml:space="preserve"> and resistance using a linear regression model and with one study being borderline significant (p value)</w:t>
+      </w:r>
+      <w:r>
+        <w:t xml:space="preserve"> – this was </w:t>
+      </w:r>
+      <w:r>
+        <w:t>included.</w:t>
+      </w:r>
+    </w:p>
+    <w:p>
+      <w:pPr>
+        <w:pStyle w:val="NoSpacing"/>
+        <w:numPr>
+          <w:ilvl w:val="0"/>
+          <w:numId w:val="8"/>
+        </w:numPr>
+        <w:spacing w:line="360" w:lineRule="auto"/>
+        <w:jc w:val="both"/>
+      </w:pPr>
+      <w:r>
+        <w:t xml:space="preserve">It is important to </w:t>
+      </w:r>
+      <w:r>
+        <w:t xml:space="preserve">note that for each case study – each individual </w:t>
+      </w:r>
+      <w:r>
+        <w:t>data point</w:t>
+      </w:r>
+      <w:r>
+        <w:t xml:space="preserve"> </w:t>
+      </w:r>
+      <w:r>
+        <w:t>refers</w:t>
+      </w:r>
+      <w:r>
+        <w:t xml:space="preserve"> to a particular antibiotic usage and resistance combination for a particular EFSA and ESVAC data combination. </w:t>
+      </w:r>
+    </w:p>
+    <w:p>
+      <w:pPr>
+        <w:pStyle w:val="NoSpacing"/>
+        <w:numPr>
+          <w:ilvl w:val="0"/>
+          <w:numId w:val="8"/>
+        </w:numPr>
+        <w:spacing w:line="360" w:lineRule="auto"/>
+        <w:jc w:val="both"/>
+      </w:pPr>
+      <w:r>
+        <w:t xml:space="preserve">All country/years combinations in the EFSA dataset were removed if the number of samples (N) was below 10 (as per EFSA guidelines), therefore all data points represent a number of tested samples of above or equal to 10.  </w:t>
+      </w:r>
+    </w:p>
+    <w:p>
+      <w:pPr>
+        <w:pStyle w:val="NoSpacing"/>
+        <w:numPr>
+          <w:ilvl w:val="0"/>
+          <w:numId w:val="8"/>
+        </w:numPr>
+        <w:spacing w:line="360" w:lineRule="auto"/>
+        <w:jc w:val="both"/>
+      </w:pPr>
+      <w:proofErr w:type="gramStart"/>
+      <w:r>
+        <w:t>It is important to note that there is an assumption that the inclusion of yearly data that the usage or resistance is either at equilibrium – or that there is no lag – i.e</w:t>
+      </w:r>
+      <w:r>
+        <w:t>.</w:t>
+      </w:r>
+      <w:r>
+        <w:t xml:space="preserve"> that the reduction in antibiotic usage across two years – that the level of resistance seen in the second year is </w:t>
+      </w:r>
+      <w:r>
+        <w:t>representative</w:t>
+      </w:r>
+      <w:r>
+        <w:t xml:space="preserve"> of the usage in that second year – and not still influenced by the usage dynamics seen in the year before.</w:t>
+      </w:r>
+      <w:proofErr w:type="gramEnd"/>
+      <w:r>
+        <w:t xml:space="preserve"> </w:t>
+      </w:r>
+    </w:p>
+    <w:p>
+      <w:pPr>
+        <w:pStyle w:val="NoSpacing"/>
+        <w:numPr>
+          <w:ilvl w:val="0"/>
+          <w:numId w:val="8"/>
+        </w:numPr>
+        <w:spacing w:line="360" w:lineRule="auto"/>
+        <w:jc w:val="both"/>
+      </w:pPr>
+      <w:r>
+        <w:t xml:space="preserve">The case studies are also justifiable due to penicillin and tetracycline usage (as well as sulphonamides) being the livestock antibiotics with the highest level of usage.  </w:t>
+      </w:r>
+    </w:p>
+    <w:p>
+      <w:pPr>
+        <w:pStyle w:val="NoSpacing"/>
+        <w:spacing w:line="360" w:lineRule="auto"/>
+        <w:jc w:val="both"/>
+      </w:pPr>
+    </w:p>
+    <w:p>
+      <w:pPr>
+        <w:pStyle w:val="NoSpacing"/>
+        <w:spacing w:line="360" w:lineRule="auto"/>
+        <w:jc w:val="both"/>
+        <w:rPr>
+          <w:rFonts w:cstheme="minorHAnsi"/>
+        </w:rPr>
+      </w:pPr>
       <w:r>
         <w:rPr>
           <w:rFonts w:cstheme="minorHAnsi"/>
@@ -2197,7 +2448,14 @@
         <w:rPr>
           <w:rFonts w:cstheme="minorHAnsi"/>
         </w:rPr>
-        <w:t xml:space="preserve">. These case studies were chosen due to the high level of agricultural usage, high prevalence of resistance in humans/livestock populations. </w:t>
+        <w:t xml:space="preserve">. These case </w:t>
+      </w:r>
+      <w:r>
+        <w:rPr>
+          <w:rFonts w:cstheme="minorHAnsi"/>
+        </w:rPr>
+        <w:lastRenderedPageBreak/>
+        <w:t xml:space="preserve">studies were chosen due to the high level of agricultural usage, high prevalence of resistance in humans/livestock populations. </w:t>
       </w:r>
     </w:p>
     <w:p>
@@ -2560,8 +2818,129 @@
         <w:rPr>
           <w:rFonts w:cstheme="minorHAnsi"/>
         </w:rPr>
-        <w:lastRenderedPageBreak/>
-        <w:t xml:space="preserve">Minimizing the difference between the model estimated overall level of human salmonellosis at baseline antibiotic usage and the ECDC overall level of human salmonellosis currently observed (3.26 per 100,000). Note that a scaling calculation was used to transform the ECDC surveillance data to a community-wide estimate. Details of this scaling is described in the </w:t>
+        <w:t xml:space="preserve">Minimizing the difference between the </w:t>
+      </w:r>
+      <w:proofErr w:type="gramStart"/>
+      <w:r>
+        <w:rPr>
+          <w:rFonts w:cstheme="minorHAnsi"/>
+        </w:rPr>
+        <w:t>model</w:t>
+      </w:r>
+      <w:proofErr w:type="gramEnd"/>
+      <w:r>
+        <w:rPr>
+          <w:rFonts w:cstheme="minorHAnsi"/>
+        </w:rPr>
+        <w:t xml:space="preserve"> estimated overall</w:t>
+      </w:r>
+      <w:r>
+        <w:rPr>
+          <w:rFonts w:cstheme="minorHAnsi"/>
+        </w:rPr>
+        <w:t xml:space="preserve"> daily</w:t>
+      </w:r>
+      <w:r>
+        <w:rPr>
+          <w:rFonts w:cstheme="minorHAnsi"/>
+        </w:rPr>
+        <w:t xml:space="preserve"> </w:t>
+      </w:r>
+      <w:r>
+        <w:rPr>
+          <w:rFonts w:cstheme="minorHAnsi"/>
+        </w:rPr>
+        <w:t>incidence</w:t>
+      </w:r>
+      <w:r>
+        <w:rPr>
+          <w:rFonts w:cstheme="minorHAnsi"/>
+        </w:rPr>
+        <w:t xml:space="preserve"> of human salmonellosis at baseline antibiotic usage and the ECDC overall </w:t>
+      </w:r>
+      <w:r>
+        <w:rPr>
+          <w:rFonts w:cstheme="minorHAnsi"/>
+        </w:rPr>
+        <w:t>daily incidence</w:t>
+      </w:r>
+      <w:r>
+        <w:rPr>
+          <w:rFonts w:cstheme="minorHAnsi"/>
+        </w:rPr>
+        <w:t xml:space="preserve"> of human salmon</w:t>
+      </w:r>
+      <w:r>
+        <w:rPr>
+          <w:rFonts w:cstheme="minorHAnsi"/>
+        </w:rPr>
+        <w:t>ellosis currently observed (0.593</w:t>
+      </w:r>
+      <w:r>
+        <w:rPr>
+          <w:rFonts w:cstheme="minorHAnsi"/>
+        </w:rPr>
+        <w:t xml:space="preserve"> per 100,000). </w:t>
+      </w:r>
+      <w:r>
+        <w:rPr>
+          <w:rFonts w:cstheme="minorHAnsi"/>
+        </w:rPr>
+        <w:t xml:space="preserve">Note that yearly incidence data </w:t>
+      </w:r>
+      <w:proofErr w:type="gramStart"/>
+      <w:r>
+        <w:rPr>
+          <w:rFonts w:cstheme="minorHAnsi"/>
+        </w:rPr>
+        <w:t>was co</w:t>
+      </w:r>
+      <w:bookmarkStart w:id="1" w:name="_GoBack"/>
+      <w:bookmarkEnd w:id="1"/>
+      <w:r>
+        <w:rPr>
+          <w:rFonts w:cstheme="minorHAnsi"/>
+        </w:rPr>
+        <w:t>nverted</w:t>
+      </w:r>
+      <w:proofErr w:type="gramEnd"/>
+      <w:r>
+        <w:rPr>
+          <w:rFonts w:cstheme="minorHAnsi"/>
+        </w:rPr>
+        <w:t xml:space="preserve"> to a daily incidence estimate for use in this model.</w:t>
+      </w:r>
+      <w:r>
+        <w:rPr>
+          <w:rFonts w:cstheme="minorHAnsi"/>
+        </w:rPr>
+        <w:t xml:space="preserve"> Details of this </w:t>
+      </w:r>
+      <w:r>
+        <w:rPr>
+          <w:rFonts w:cstheme="minorHAnsi"/>
+        </w:rPr>
+        <w:t>conversion</w:t>
+      </w:r>
+      <w:r>
+        <w:rPr>
+          <w:rFonts w:cstheme="minorHAnsi"/>
+        </w:rPr>
+        <w:t xml:space="preserve"> </w:t>
+      </w:r>
+      <w:proofErr w:type="gramStart"/>
+      <w:r>
+        <w:rPr>
+          <w:rFonts w:cstheme="minorHAnsi"/>
+        </w:rPr>
+        <w:t>is described</w:t>
+      </w:r>
+      <w:proofErr w:type="gramEnd"/>
+      <w:r>
+        <w:rPr>
+          <w:rFonts w:cstheme="minorHAnsi"/>
+        </w:rPr>
+        <w:t xml:space="preserve"> in the </w:t>
       </w:r>
       <w:r>
         <w:rPr>
@@ -2749,7 +3128,14 @@
         <w:rPr>
           <w:rFonts w:cstheme="minorHAnsi"/>
         </w:rPr>
-        <w:t>. Other model parameters were not fitted due to available information (</w:t>
+        <w:t xml:space="preserve">. Other model </w:t>
+      </w:r>
+      <w:r>
+        <w:rPr>
+          <w:rFonts w:cstheme="minorHAnsi"/>
+        </w:rPr>
+        <w:lastRenderedPageBreak/>
+        <w:t>parameters were not fitted due to available information (</w:t>
       </w:r>
       <w:proofErr w:type="spellStart"/>
       <w:r>
@@ -3228,10 +3614,9 @@
         </w:rPr>
       </w:pPr>
       <w:r>
-        <w:lastRenderedPageBreak/>
         <w:t xml:space="preserve">The FAST approach was also used to identify the sensitivity of the model system to two intervention related outcome measures: 1) </w:t>
       </w:r>
-      <w:bookmarkStart w:id="1" w:name="_Hlk55402071"/>
+      <w:bookmarkStart w:id="2" w:name="_Hlk55402071"/>
       <w:r>
         <w:t>R</w:t>
       </w:r>
@@ -3295,7 +3680,7 @@
         </w:rPr>
         <w:t>= 0.0102 g/PCU)</w:t>
       </w:r>
-      <w:bookmarkEnd w:id="1"/>
+      <w:bookmarkEnd w:id="2"/>
       <w:r>
         <w:rPr>
           <w:rFonts w:cstheme="minorHAnsi"/>
@@ -3669,297 +4054,303 @@
           <w:b/>
           <w:u w:val="single"/>
         </w:rPr>
+        <w:t>RESULTS</w:t>
+      </w:r>
+    </w:p>
+    <w:p>
+      <w:pPr>
+        <w:pStyle w:val="NoSpacing"/>
+        <w:spacing w:line="360" w:lineRule="auto"/>
+        <w:jc w:val="both"/>
+        <w:rPr>
+          <w:rFonts w:cstheme="minorHAnsi"/>
+          <w:b/>
+          <w:u w:val="single"/>
+        </w:rPr>
+      </w:pPr>
+    </w:p>
+    <w:p>
+      <w:pPr>
+        <w:pStyle w:val="NoSpacing"/>
+        <w:spacing w:line="360" w:lineRule="auto"/>
+        <w:jc w:val="both"/>
+        <w:rPr>
+          <w:rFonts w:cstheme="minorHAnsi"/>
+          <w:bCs/>
+        </w:rPr>
+      </w:pPr>
+      <w:r>
+        <w:rPr>
+          <w:rFonts w:cstheme="minorHAnsi"/>
+          <w:bCs/>
+        </w:rPr>
+        <w:t xml:space="preserve">Three case-studies were modelled to explore the human health impact of </w:t>
+      </w:r>
+      <w:r>
+        <w:rPr>
+          <w:rFonts w:cstheme="minorHAnsi"/>
+        </w:rPr>
+        <w:t xml:space="preserve">altering livestock antibiotic </w:t>
+      </w:r>
+      <w:r>
+        <w:rPr>
+          <w:rFonts w:cstheme="minorHAnsi"/>
+        </w:rPr>
+        <w:t>sales</w:t>
+      </w:r>
+      <w:r>
+        <w:rPr>
+          <w:rFonts w:cstheme="minorHAnsi"/>
+          <w:bCs/>
+        </w:rPr>
+        <w:t xml:space="preserve"> on </w:t>
+      </w:r>
+      <w:r>
+        <w:rPr>
+          <w:rFonts w:cstheme="minorHAnsi"/>
+          <w:bCs/>
+        </w:rPr>
+        <w:t>human foodborne disease</w:t>
+      </w:r>
+      <w:r>
+        <w:rPr>
+          <w:rFonts w:cstheme="minorHAnsi"/>
+        </w:rPr>
+        <w:t xml:space="preserve">. The modelled </w:t>
+      </w:r>
+      <w:proofErr w:type="gramStart"/>
+      <w:r>
+        <w:rPr>
+          <w:rFonts w:cstheme="minorHAnsi"/>
+        </w:rPr>
+        <w:t>case-studies</w:t>
+      </w:r>
+      <w:proofErr w:type="gramEnd"/>
+      <w:r>
+        <w:rPr>
+          <w:rFonts w:cstheme="minorHAnsi"/>
+        </w:rPr>
+        <w:t xml:space="preserve"> were: </w:t>
+      </w:r>
+      <w:bookmarkStart w:id="3" w:name="_Hlk55489033"/>
+      <w:r>
+        <w:rPr>
+          <w:rFonts w:cstheme="minorHAnsi"/>
+        </w:rPr>
+        <w:t>tetracycline-resistant</w:t>
+      </w:r>
+      <w:r>
+        <w:rPr>
+          <w:rFonts w:cstheme="minorHAnsi"/>
+        </w:rPr>
+        <w:t xml:space="preserve"> non-typhoidal</w:t>
+      </w:r>
+      <w:r>
+        <w:rPr>
+          <w:rFonts w:cstheme="minorHAnsi"/>
+        </w:rPr>
+        <w:t xml:space="preserve"> salmonella in fattening pigs to humans, ampicillin-resistant</w:t>
+      </w:r>
+      <w:r>
+        <w:rPr>
+          <w:rFonts w:cstheme="minorHAnsi"/>
+        </w:rPr>
+        <w:t xml:space="preserve"> non-typhoidal</w:t>
+      </w:r>
+      <w:r>
+        <w:rPr>
+          <w:rFonts w:cstheme="minorHAnsi"/>
+        </w:rPr>
+        <w:t xml:space="preserve"> salmonella in fattening pigs to humans and tetracycline-resistant</w:t>
+      </w:r>
+      <w:r>
+        <w:rPr>
+          <w:rFonts w:cstheme="minorHAnsi"/>
+        </w:rPr>
+        <w:t xml:space="preserve"> non-typhoidal</w:t>
+      </w:r>
+      <w:r>
+        <w:rPr>
+          <w:rFonts w:cstheme="minorHAnsi"/>
+        </w:rPr>
+        <w:t xml:space="preserve"> salmonella in broiler poultry to humans.</w:t>
+      </w:r>
+      <w:r>
+        <w:rPr>
+          <w:rFonts w:cstheme="minorHAnsi"/>
+        </w:rPr>
+        <w:t xml:space="preserve"> </w:t>
+      </w:r>
+    </w:p>
+    <w:bookmarkEnd w:id="3"/>
+    <w:p>
+      <w:pPr>
+        <w:pStyle w:val="NoSpacing"/>
+        <w:spacing w:line="360" w:lineRule="auto"/>
+        <w:jc w:val="both"/>
+        <w:rPr>
+          <w:rFonts w:cstheme="minorHAnsi"/>
+          <w:bCs/>
+        </w:rPr>
+      </w:pPr>
+    </w:p>
+    <w:p>
+      <w:pPr>
+        <w:pStyle w:val="NoSpacing"/>
+        <w:spacing w:line="360" w:lineRule="auto"/>
+        <w:jc w:val="both"/>
+        <w:rPr>
+          <w:rFonts w:cstheme="minorHAnsi"/>
+        </w:rPr>
+      </w:pPr>
+      <w:r>
+        <w:rPr>
+          <w:rFonts w:cstheme="minorHAnsi"/>
+          <w:bCs/>
+        </w:rPr>
+        <w:t xml:space="preserve">The approximated posterior parameter distribution using an ABC-SMC approach was determined for </w:t>
+      </w:r>
+      <w:bookmarkStart w:id="4" w:name="_Hlk55393589"/>
+      <w:r>
+        <w:rPr>
+          <w:rFonts w:cstheme="minorHAnsi"/>
+          <w:bCs/>
+        </w:rPr>
+        <w:t xml:space="preserve">five model parameters: </w:t>
+      </w:r>
+      <w:bookmarkStart w:id="5" w:name="_Hlk55503977"/>
+      <w:r>
+        <w:rPr>
+          <w:rFonts w:cstheme="minorHAnsi"/>
+          <w:bCs/>
+        </w:rPr>
+        <w:t xml:space="preserve">the per capita </w:t>
+      </w:r>
+      <w:r>
+        <w:rPr>
+          <w:rFonts w:cstheme="minorHAnsi"/>
+        </w:rPr>
+        <w:t>rate of animal-to-animal transmission (</w:t>
+      </w:r>
+      <w:r>
+        <w:rPr>
+          <w:rFonts w:cstheme="minorHAnsi"/>
+          <w:i/>
+          <w:iCs/>
+        </w:rPr>
+        <w:t>β</w:t>
+      </w:r>
+      <w:r>
+        <w:rPr>
+          <w:rFonts w:cstheme="minorHAnsi"/>
+          <w:i/>
+          <w:iCs/>
+          <w:vertAlign w:val="subscript"/>
+        </w:rPr>
+        <w:t>AA</w:t>
+      </w:r>
+      <w:r>
+        <w:rPr>
+          <w:rFonts w:cstheme="minorHAnsi"/>
+        </w:rPr>
+        <w:t>), efficacy of antibiotic-mediated recovery (</w:t>
+      </w:r>
+      <w:r>
+        <w:rPr>
+          <w:rFonts w:cstheme="minorHAnsi"/>
+          <w:i/>
+          <w:iCs/>
+        </w:rPr>
+        <w:t>θ</w:t>
+      </w:r>
+      <w:r>
+        <w:rPr>
+          <w:rFonts w:cstheme="minorHAnsi"/>
+        </w:rPr>
+        <w:t xml:space="preserve">), per capita rate of </w:t>
+      </w:r>
+      <w:r>
+        <w:rPr>
+          <w:rFonts w:cstheme="minorHAnsi"/>
+        </w:rPr>
+        <w:t>antibiotic-resistant to antibiotic-sensitive reversion (</w:t>
+      </w:r>
+      <w:r>
+        <w:rPr>
+          <w:rFonts w:cstheme="minorHAnsi"/>
+          <w:i/>
+          <w:iCs/>
+        </w:rPr>
+        <w:t>φ</w:t>
+      </w:r>
+      <w:r>
+        <w:rPr>
+          <w:rFonts w:cstheme="minorHAnsi"/>
+        </w:rPr>
+        <w:t>), transmission-related fitness costs of resistance (</w:t>
+      </w:r>
+      <w:r>
+        <w:rPr>
+          <w:rFonts w:cstheme="minorHAnsi"/>
+          <w:i/>
+          <w:iCs/>
+        </w:rPr>
+        <w:t>α</w:t>
+      </w:r>
+      <w:r>
+        <w:rPr>
+          <w:rFonts w:cstheme="minorHAnsi"/>
+        </w:rPr>
+        <w:t>) and background rate of transmission to livestock populations (</w:t>
+      </w:r>
+      <w:r>
+        <w:rPr>
+          <w:rFonts w:cstheme="minorHAnsi"/>
+          <w:i/>
+          <w:iCs/>
+        </w:rPr>
+        <w:t>ζ</w:t>
+      </w:r>
+      <w:r>
+        <w:rPr>
+          <w:rFonts w:cstheme="minorHAnsi"/>
+        </w:rPr>
+        <w:t>)</w:t>
+      </w:r>
+      <w:bookmarkEnd w:id="4"/>
+      <w:bookmarkEnd w:id="5"/>
+      <w:r>
+        <w:rPr>
+          <w:rFonts w:cstheme="minorHAnsi"/>
+        </w:rPr>
+        <w:t xml:space="preserve"> (</w:t>
+      </w:r>
+      <w:r>
+        <w:rPr>
+          <w:rFonts w:cstheme="minorHAnsi"/>
+          <w:b/>
+          <w:bCs/>
+        </w:rPr>
+        <w:t>Figure 1</w:t>
+      </w:r>
+      <w:r>
+        <w:rPr>
+          <w:rFonts w:cstheme="minorHAnsi"/>
+        </w:rPr>
+        <w:t>). We note that due to the scarcity</w:t>
+      </w:r>
+      <w:r>
+        <w:rPr>
+          <w:rFonts w:cstheme="minorHAnsi"/>
+        </w:rPr>
+        <w:t xml:space="preserve"> of livestock AMR data, the </w:t>
+      </w:r>
+      <w:r>
+        <w:rPr>
+          <w:rFonts w:cstheme="minorHAnsi"/>
+        </w:rPr>
         <w:lastRenderedPageBreak/>
-        <w:t>RESULTS</w:t>
-      </w:r>
-    </w:p>
-    <w:p>
-      <w:pPr>
-        <w:pStyle w:val="NoSpacing"/>
-        <w:spacing w:line="360" w:lineRule="auto"/>
-        <w:jc w:val="both"/>
-        <w:rPr>
-          <w:rFonts w:cstheme="minorHAnsi"/>
-          <w:b/>
-          <w:u w:val="single"/>
-        </w:rPr>
-      </w:pPr>
-    </w:p>
-    <w:p>
-      <w:pPr>
-        <w:pStyle w:val="NoSpacing"/>
-        <w:spacing w:line="360" w:lineRule="auto"/>
-        <w:jc w:val="both"/>
-        <w:rPr>
-          <w:rFonts w:cstheme="minorHAnsi"/>
-          <w:bCs/>
-        </w:rPr>
-      </w:pPr>
-      <w:r>
-        <w:rPr>
-          <w:rFonts w:cstheme="minorHAnsi"/>
-          <w:bCs/>
-        </w:rPr>
-        <w:t xml:space="preserve">Three case-studies were modelled to explore the human health impact of </w:t>
-      </w:r>
-      <w:r>
-        <w:rPr>
-          <w:rFonts w:cstheme="minorHAnsi"/>
-        </w:rPr>
-        <w:t xml:space="preserve">altering livestock antibiotic </w:t>
-      </w:r>
-      <w:r>
-        <w:rPr>
-          <w:rFonts w:cstheme="minorHAnsi"/>
-        </w:rPr>
-        <w:t>sales</w:t>
-      </w:r>
-      <w:r>
-        <w:rPr>
-          <w:rFonts w:cstheme="minorHAnsi"/>
-          <w:bCs/>
-        </w:rPr>
-        <w:t xml:space="preserve"> on </w:t>
-      </w:r>
-      <w:r>
-        <w:rPr>
-          <w:rFonts w:cstheme="minorHAnsi"/>
-          <w:bCs/>
-        </w:rPr>
-        <w:t>human foodborne disease</w:t>
-      </w:r>
-      <w:r>
-        <w:rPr>
-          <w:rFonts w:cstheme="minorHAnsi"/>
-        </w:rPr>
-        <w:t xml:space="preserve">. The modelled case-studies </w:t>
-      </w:r>
-      <w:proofErr w:type="gramStart"/>
-      <w:r>
-        <w:rPr>
-          <w:rFonts w:cstheme="minorHAnsi"/>
-        </w:rPr>
-        <w:t>were:</w:t>
-      </w:r>
-      <w:proofErr w:type="gramEnd"/>
-      <w:r>
-        <w:rPr>
-          <w:rFonts w:cstheme="minorHAnsi"/>
-        </w:rPr>
-        <w:t xml:space="preserve"> </w:t>
-      </w:r>
-      <w:bookmarkStart w:id="2" w:name="_Hlk55489033"/>
-      <w:r>
-        <w:rPr>
-          <w:rFonts w:cstheme="minorHAnsi"/>
-        </w:rPr>
-        <w:t>tetracycline-resistant</w:t>
-      </w:r>
-      <w:r>
-        <w:rPr>
-          <w:rFonts w:cstheme="minorHAnsi"/>
-        </w:rPr>
-        <w:t xml:space="preserve"> non-typhoidal</w:t>
-      </w:r>
-      <w:r>
-        <w:rPr>
-          <w:rFonts w:cstheme="minorHAnsi"/>
-        </w:rPr>
-        <w:t xml:space="preserve"> salmonella in fattening pigs to humans, ampicillin-resistant</w:t>
-      </w:r>
-      <w:r>
-        <w:rPr>
-          <w:rFonts w:cstheme="minorHAnsi"/>
-        </w:rPr>
-        <w:t xml:space="preserve"> non-typhoidal</w:t>
-      </w:r>
-      <w:r>
-        <w:rPr>
-          <w:rFonts w:cstheme="minorHAnsi"/>
-        </w:rPr>
-        <w:t xml:space="preserve"> salmonella in fattening pigs to humans and tetracycline-resistant</w:t>
-      </w:r>
-      <w:r>
-        <w:rPr>
-          <w:rFonts w:cstheme="minorHAnsi"/>
-        </w:rPr>
-        <w:t xml:space="preserve"> non-typhoidal</w:t>
-      </w:r>
-      <w:r>
-        <w:rPr>
-          <w:rFonts w:cstheme="minorHAnsi"/>
-        </w:rPr>
-        <w:t xml:space="preserve"> salmonella in broiler poultry to humans.</w:t>
-      </w:r>
-      <w:r>
-        <w:rPr>
-          <w:rFonts w:cstheme="minorHAnsi"/>
-        </w:rPr>
-        <w:t xml:space="preserve"> </w:t>
-      </w:r>
-    </w:p>
-    <w:bookmarkEnd w:id="2"/>
-    <w:p>
-      <w:pPr>
-        <w:pStyle w:val="NoSpacing"/>
-        <w:spacing w:line="360" w:lineRule="auto"/>
-        <w:jc w:val="both"/>
-        <w:rPr>
-          <w:rFonts w:cstheme="minorHAnsi"/>
-          <w:bCs/>
-        </w:rPr>
-      </w:pPr>
-    </w:p>
-    <w:p>
-      <w:pPr>
-        <w:pStyle w:val="NoSpacing"/>
-        <w:spacing w:line="360" w:lineRule="auto"/>
-        <w:jc w:val="both"/>
-        <w:rPr>
-          <w:rFonts w:cstheme="minorHAnsi"/>
-        </w:rPr>
-      </w:pPr>
-      <w:r>
-        <w:rPr>
-          <w:rFonts w:cstheme="minorHAnsi"/>
-          <w:bCs/>
-        </w:rPr>
-        <w:t xml:space="preserve">The approximated posterior parameter distribution using an ABC-SMC approach was determined for </w:t>
-      </w:r>
-      <w:bookmarkStart w:id="3" w:name="_Hlk55393589"/>
-      <w:r>
-        <w:rPr>
-          <w:rFonts w:cstheme="minorHAnsi"/>
-          <w:bCs/>
-        </w:rPr>
-        <w:t xml:space="preserve">five model parameters: </w:t>
-      </w:r>
-      <w:bookmarkStart w:id="4" w:name="_Hlk55503977"/>
-      <w:r>
-        <w:rPr>
-          <w:rFonts w:cstheme="minorHAnsi"/>
-          <w:bCs/>
-        </w:rPr>
-        <w:t xml:space="preserve">the per capita </w:t>
-      </w:r>
-      <w:r>
-        <w:rPr>
-          <w:rFonts w:cstheme="minorHAnsi"/>
-        </w:rPr>
-        <w:t>rate of animal-to-animal transmission (</w:t>
-      </w:r>
-      <w:r>
-        <w:rPr>
-          <w:rFonts w:cstheme="minorHAnsi"/>
-          <w:i/>
-          <w:iCs/>
-        </w:rPr>
-        <w:t>β</w:t>
-      </w:r>
-      <w:r>
-        <w:rPr>
-          <w:rFonts w:cstheme="minorHAnsi"/>
-          <w:i/>
-          <w:iCs/>
-          <w:vertAlign w:val="subscript"/>
-        </w:rPr>
-        <w:t>AA</w:t>
-      </w:r>
-      <w:r>
-        <w:rPr>
-          <w:rFonts w:cstheme="minorHAnsi"/>
-        </w:rPr>
-        <w:t>), efficacy of antibiotic-mediated recovery (</w:t>
-      </w:r>
-      <w:r>
-        <w:rPr>
-          <w:rFonts w:cstheme="minorHAnsi"/>
-          <w:i/>
-          <w:iCs/>
-        </w:rPr>
-        <w:t>θ</w:t>
-      </w:r>
-      <w:r>
-        <w:rPr>
-          <w:rFonts w:cstheme="minorHAnsi"/>
-        </w:rPr>
-        <w:t xml:space="preserve">), per capita rate of </w:t>
-      </w:r>
-      <w:r>
-        <w:rPr>
-          <w:rFonts w:cstheme="minorHAnsi"/>
-        </w:rPr>
-        <w:t>antibiotic-resistant to antibiotic-sensitive reversion (</w:t>
-      </w:r>
-      <w:r>
-        <w:rPr>
-          <w:rFonts w:cstheme="minorHAnsi"/>
-          <w:i/>
-          <w:iCs/>
-        </w:rPr>
-        <w:t>φ</w:t>
-      </w:r>
-      <w:r>
-        <w:rPr>
-          <w:rFonts w:cstheme="minorHAnsi"/>
-        </w:rPr>
-        <w:t>), transmission-related fitness costs of resistance (</w:t>
-      </w:r>
-      <w:r>
-        <w:rPr>
-          <w:rFonts w:cstheme="minorHAnsi"/>
-          <w:i/>
-          <w:iCs/>
-        </w:rPr>
-        <w:t>α</w:t>
-      </w:r>
-      <w:r>
-        <w:rPr>
-          <w:rFonts w:cstheme="minorHAnsi"/>
-        </w:rPr>
-        <w:t>) and background rate of transmission to livestock populations (</w:t>
-      </w:r>
-      <w:r>
-        <w:rPr>
-          <w:rFonts w:cstheme="minorHAnsi"/>
-          <w:i/>
-          <w:iCs/>
-        </w:rPr>
-        <w:t>ζ</w:t>
-      </w:r>
-      <w:r>
-        <w:rPr>
-          <w:rFonts w:cstheme="minorHAnsi"/>
-        </w:rPr>
-        <w:t>)</w:t>
-      </w:r>
-      <w:bookmarkEnd w:id="3"/>
-      <w:bookmarkEnd w:id="4"/>
-      <w:r>
-        <w:rPr>
-          <w:rFonts w:cstheme="minorHAnsi"/>
-        </w:rPr>
-        <w:t xml:space="preserve"> (</w:t>
-      </w:r>
-      <w:r>
-        <w:rPr>
-          <w:rFonts w:cstheme="minorHAnsi"/>
-          <w:b/>
-          <w:bCs/>
-        </w:rPr>
-        <w:t>Figure 1</w:t>
-      </w:r>
-      <w:r>
-        <w:rPr>
-          <w:rFonts w:cstheme="minorHAnsi"/>
-        </w:rPr>
-        <w:t>). We note that due to the scarcity</w:t>
-      </w:r>
-      <w:r>
-        <w:rPr>
-          <w:rFonts w:cstheme="minorHAnsi"/>
-        </w:rPr>
-        <w:t xml:space="preserve"> of livestock AMR data, the resulting model fit was not intended as a prediction or a forecast. Rather the ABC-SMC approach was used to explore roughly parameterised case studies with the best available data, </w:t>
+        <w:t xml:space="preserve">resulting model fit was not intended as a prediction or a forecast. Rather the ABC-SMC approach was used to explore roughly parameterised case studies with the best available data, </w:t>
       </w:r>
       <w:r>
         <w:rPr>
@@ -3986,8 +4377,8 @@
       <w:r>
         <w:rPr>
           <w:noProof/>
-        </w:rPr>
-        <w:lastRenderedPageBreak/>
+          <w:lang w:eastAsia="en-GB"/>
+        </w:rPr>
         <w:drawing>
           <wp:inline distT="0" distB="0" distL="0" distR="0" wp14:anchorId="456B5404" wp14:editId="4182EDC7">
             <wp:extent cx="5731510" cy="5731510"/>
@@ -4206,7 +4597,14 @@
         <w:rPr>
           <w:rFonts w:cstheme="minorHAnsi"/>
         </w:rPr>
-        <w:t xml:space="preserve">estimate to parameterise each case study. The following parameter values were used for each case study, with the sum of squares (SS) for the resulting model fit against the data also described: </w:t>
+        <w:t xml:space="preserve">estimate to parameterise each case study. The following parameter values were used for each </w:t>
+      </w:r>
+      <w:r>
+        <w:rPr>
+          <w:rFonts w:cstheme="minorHAnsi"/>
+        </w:rPr>
+        <w:lastRenderedPageBreak/>
+        <w:t xml:space="preserve">case study, with the sum of squares (SS) for the resulting model fit against the data also described: </w:t>
       </w:r>
       <w:r>
         <w:rPr>
@@ -4406,14 +4804,7 @@
         <w:rPr>
           <w:rFonts w:cstheme="minorHAnsi"/>
         </w:rPr>
-        <w:t xml:space="preserve"> = 0.0379 </w:t>
-      </w:r>
-      <w:r>
-        <w:rPr>
-          <w:rFonts w:cstheme="minorHAnsi"/>
-        </w:rPr>
-        <w:lastRenderedPageBreak/>
-        <w:t>(SS = 1.</w:t>
+        <w:t xml:space="preserve"> = 0.0379 (SS = 1.</w:t>
       </w:r>
       <w:r>
         <w:rPr>
@@ -4580,6 +4971,7 @@
       <w:r>
         <w:rPr>
           <w:noProof/>
+          <w:lang w:eastAsia="en-GB"/>
         </w:rPr>
         <w:drawing>
           <wp:inline distT="0" distB="0" distL="0" distR="0" wp14:anchorId="56E8BA57" wp14:editId="39418DA6">
@@ -4761,14 +5153,21 @@
         <w:rPr>
           <w:rFonts w:cstheme="minorHAnsi"/>
         </w:rPr>
-        <w:t xml:space="preserve">A variance-based Fourier amplitude sensitivity testing (FAST) approach was used to explore the sensitvity of </w:t>
+        <w:t xml:space="preserve">A variance-based Fourier amplitude sensitivity testing (FAST) approach was used to explore the </w:t>
       </w:r>
       <w:proofErr w:type="spellStart"/>
       <w:r>
         <w:rPr>
           <w:rFonts w:cstheme="minorHAnsi"/>
         </w:rPr>
-        <w:t>I</w:t>
+        <w:t>sensitvity</w:t>
+      </w:r>
+      <w:proofErr w:type="spellEnd"/>
+      <w:r>
+        <w:rPr>
+          <w:rFonts w:cstheme="minorHAnsi"/>
+        </w:rPr>
+        <w:t xml:space="preserve"> of I</w:t>
       </w:r>
       <w:r>
         <w:rPr>
@@ -4777,17 +5176,111 @@
         </w:rPr>
         <w:t>CombH</w:t>
       </w:r>
+      <w:r>
+        <w:rPr>
+          <w:rFonts w:cstheme="minorHAnsi"/>
+        </w:rPr>
+        <w:t xml:space="preserve"> and </w:t>
+      </w:r>
+      <w:proofErr w:type="spellStart"/>
+      <w:r>
+        <w:rPr>
+          <w:rFonts w:cstheme="minorHAnsi"/>
+        </w:rPr>
+        <w:t>ResProp</w:t>
+      </w:r>
       <w:proofErr w:type="spellEnd"/>
       <w:r>
         <w:rPr>
           <w:rFonts w:cstheme="minorHAnsi"/>
         </w:rPr>
-        <w:t xml:space="preserve"> and </w:t>
+        <w:t xml:space="preserve"> outcome </w:t>
+      </w:r>
+      <w:r>
+        <w:rPr>
+          <w:rFonts w:cstheme="minorHAnsi"/>
+        </w:rPr>
+        <w:t>measures to the model parameters. The most influential parameters for I</w:t>
+      </w:r>
+      <w:r>
+        <w:rPr>
+          <w:rFonts w:cstheme="minorHAnsi"/>
+          <w:vertAlign w:val="subscript"/>
+        </w:rPr>
+        <w:t>CombH</w:t>
+      </w:r>
+      <w:r>
+        <w:rPr>
+          <w:rFonts w:cstheme="minorHAnsi"/>
+        </w:rPr>
+        <w:t xml:space="preserve"> were identified as the rate of natural human recovery (</w:t>
       </w:r>
       <w:proofErr w:type="spellStart"/>
       <w:r>
         <w:rPr>
           <w:rFonts w:cstheme="minorHAnsi"/>
+          <w:i/>
+          <w:iCs/>
+        </w:rPr>
+        <w:t>r</w:t>
+      </w:r>
+      <w:r>
+        <w:rPr>
+          <w:rFonts w:cstheme="minorHAnsi"/>
+          <w:i/>
+          <w:iCs/>
+          <w:vertAlign w:val="subscript"/>
+        </w:rPr>
+        <w:t>H</w:t>
+      </w:r>
+      <w:proofErr w:type="spellEnd"/>
+      <w:r>
+        <w:rPr>
+          <w:rFonts w:cstheme="minorHAnsi"/>
+        </w:rPr>
+        <w:t>) and the rate of animal-to-human transmission (</w:t>
+      </w:r>
+      <w:r>
+        <w:rPr>
+          <w:rFonts w:cstheme="minorHAnsi"/>
+          <w:i/>
+          <w:iCs/>
+        </w:rPr>
+        <w:t>β</w:t>
+      </w:r>
+      <w:r>
+        <w:rPr>
+          <w:rFonts w:cstheme="minorHAnsi"/>
+          <w:i/>
+          <w:iCs/>
+          <w:vertAlign w:val="subscript"/>
+        </w:rPr>
+        <w:t>HA</w:t>
+      </w:r>
+      <w:r>
+        <w:rPr>
+          <w:rFonts w:cstheme="minorHAnsi"/>
+        </w:rPr>
+        <w:t>) (</w:t>
+      </w:r>
+      <w:r>
+        <w:rPr>
+          <w:rFonts w:cstheme="minorHAnsi"/>
+          <w:b/>
+          <w:bCs/>
+        </w:rPr>
+        <w:t>Figure S1A</w:t>
+      </w:r>
+      <w:r>
+        <w:rPr>
+          <w:rFonts w:cstheme="minorHAnsi"/>
+        </w:rPr>
+        <w:t xml:space="preserve">). </w:t>
+      </w:r>
+      <w:proofErr w:type="spellStart"/>
+      <w:r>
+        <w:rPr>
+          <w:rFonts w:cstheme="minorHAnsi"/>
         </w:rPr>
         <w:t>ResProp</w:t>
       </w:r>
@@ -4796,13 +5289,117 @@
         <w:rPr>
           <w:rFonts w:cstheme="minorHAnsi"/>
         </w:rPr>
-        <w:t xml:space="preserve"> outcome </w:t>
-      </w:r>
-      <w:r>
-        <w:rPr>
-          <w:rFonts w:cstheme="minorHAnsi"/>
-        </w:rPr>
-        <w:t>measures to the model parameters. The most influential parameters for I</w:t>
+        <w:t xml:space="preserve"> was found to be most sensitive to transmission-related fitness costs (</w:t>
+      </w:r>
+      <w:r>
+        <w:rPr>
+          <w:rFonts w:cstheme="minorHAnsi"/>
+          <w:i/>
+          <w:iCs/>
+        </w:rPr>
+        <w:t>α</w:t>
+      </w:r>
+      <w:r>
+        <w:rPr>
+          <w:rFonts w:cstheme="minorHAnsi"/>
+        </w:rPr>
+        <w:t>), livestock antibiotic usage (</w:t>
+      </w:r>
+      <w:r>
+        <w:rPr>
+          <w:rFonts w:cstheme="minorHAnsi"/>
+          <w:i/>
+          <w:iCs/>
+        </w:rPr>
+        <w:t>τ</w:t>
+      </w:r>
+      <w:r>
+        <w:rPr>
+          <w:rFonts w:cstheme="minorHAnsi"/>
+        </w:rPr>
+        <w:t>), antibiotic-resistant to antibiotic-sensitive reversion rate (</w:t>
+      </w:r>
+      <w:r>
+        <w:rPr>
+          <w:rFonts w:cstheme="minorHAnsi"/>
+          <w:i/>
+          <w:iCs/>
+        </w:rPr>
+        <w:t>φ</w:t>
+      </w:r>
+      <w:r>
+        <w:rPr>
+          <w:rFonts w:cstheme="minorHAnsi"/>
+        </w:rPr>
+        <w:t>) and the efficacy of antibiotic-mediated recovery in livestock (</w:t>
+      </w:r>
+      <w:r>
+        <w:rPr>
+          <w:rFonts w:cstheme="minorHAnsi"/>
+          <w:i/>
+          <w:iCs/>
+        </w:rPr>
+        <w:t>θ</w:t>
+      </w:r>
+      <w:r>
+        <w:rPr>
+          <w:rFonts w:cstheme="minorHAnsi"/>
+        </w:rPr>
+        <w:t>) (</w:t>
+      </w:r>
+      <w:r>
+        <w:rPr>
+          <w:rFonts w:cstheme="minorHAnsi"/>
+          <w:b/>
+          <w:bCs/>
+        </w:rPr>
+        <w:t>Figure S1B</w:t>
+      </w:r>
+      <w:r>
+        <w:rPr>
+          <w:rFonts w:cstheme="minorHAnsi"/>
+        </w:rPr>
+        <w:t>).</w:t>
+      </w:r>
+      <w:r>
+        <w:rPr>
+          <w:rFonts w:cstheme="minorHAnsi"/>
+        </w:rPr>
+        <w:t xml:space="preserve"> </w:t>
+      </w:r>
+    </w:p>
+    <w:p>
+      <w:pPr>
+        <w:pStyle w:val="NoSpacing"/>
+        <w:spacing w:line="360" w:lineRule="auto"/>
+        <w:jc w:val="both"/>
+        <w:rPr>
+          <w:rFonts w:cstheme="minorHAnsi"/>
+          <w:bCs/>
+          <w:iCs/>
+        </w:rPr>
+      </w:pPr>
+    </w:p>
+    <w:p>
+      <w:pPr>
+        <w:pStyle w:val="NoSpacing"/>
+        <w:spacing w:line="360" w:lineRule="auto"/>
+        <w:jc w:val="both"/>
+        <w:rPr>
+          <w:rFonts w:cstheme="minorHAnsi"/>
+        </w:rPr>
+      </w:pPr>
+      <w:r>
+        <w:rPr>
+          <w:rFonts w:cstheme="minorHAnsi"/>
+        </w:rPr>
+        <w:t xml:space="preserve">Using the fitted </w:t>
+      </w:r>
+      <w:r>
+        <w:rPr>
+          <w:rFonts w:cstheme="minorHAnsi"/>
+        </w:rPr>
+        <w:t>parameter values, the overall level of human salmonellosis (I</w:t>
       </w:r>
       <w:r>
         <w:rPr>
@@ -4815,97 +5412,28 @@
         <w:rPr>
           <w:rFonts w:cstheme="minorHAnsi"/>
         </w:rPr>
-        <w:t xml:space="preserve"> were identified as the rate of natural human recovery (</w:t>
+        <w:t>) and the proportion of antibiotic-resistant human salmonellosis (</w:t>
       </w:r>
       <w:proofErr w:type="spellStart"/>
       <w:r>
         <w:rPr>
           <w:rFonts w:cstheme="minorHAnsi"/>
-          <w:i/>
-          <w:iCs/>
-        </w:rPr>
-        <w:t>r</w:t>
-      </w:r>
-      <w:r>
-        <w:rPr>
-          <w:rFonts w:cstheme="minorHAnsi"/>
-          <w:i/>
-          <w:iCs/>
-          <w:vertAlign w:val="subscript"/>
-        </w:rPr>
-        <w:t>H</w:t>
+        </w:rPr>
+        <w:t>ResProp</w:t>
       </w:r>
       <w:proofErr w:type="spellEnd"/>
       <w:r>
         <w:rPr>
           <w:rFonts w:cstheme="minorHAnsi"/>
         </w:rPr>
-        <w:t>) and the rate of animal-to-human transmission (</w:t>
-      </w:r>
-      <w:r>
-        <w:rPr>
-          <w:rFonts w:cstheme="minorHAnsi"/>
-          <w:i/>
-          <w:iCs/>
-        </w:rPr>
-        <w:t>β</w:t>
-      </w:r>
-      <w:r>
-        <w:rPr>
-          <w:rFonts w:cstheme="minorHAnsi"/>
-          <w:i/>
-          <w:iCs/>
-          <w:vertAlign w:val="subscript"/>
-        </w:rPr>
-        <w:t>HA</w:t>
-      </w:r>
-      <w:r>
-        <w:rPr>
-          <w:rFonts w:cstheme="minorHAnsi"/>
-        </w:rPr>
-        <w:t>) (</w:t>
-      </w:r>
-      <w:r>
-        <w:rPr>
-          <w:rFonts w:cstheme="minorHAnsi"/>
-          <w:b/>
-          <w:bCs/>
-        </w:rPr>
-        <w:t>Figure S1A</w:t>
-      </w:r>
-      <w:r>
-        <w:rPr>
-          <w:rFonts w:cstheme="minorHAnsi"/>
-        </w:rPr>
-        <w:t xml:space="preserve">). </w:t>
-      </w:r>
-      <w:proofErr w:type="spellStart"/>
-      <w:r>
-        <w:rPr>
-          <w:rFonts w:cstheme="minorHAnsi"/>
-        </w:rPr>
-        <w:t>ResProp</w:t>
-      </w:r>
-      <w:proofErr w:type="spellEnd"/>
-      <w:r>
-        <w:rPr>
-          <w:rFonts w:cstheme="minorHAnsi"/>
-        </w:rPr>
-        <w:t xml:space="preserve"> was found to be most sensitive to transmission-related fitness costs (</w:t>
-      </w:r>
-      <w:r>
-        <w:rPr>
-          <w:rFonts w:cstheme="minorHAnsi"/>
-          <w:i/>
-          <w:iCs/>
-        </w:rPr>
-        <w:t>α</w:t>
-      </w:r>
-      <w:r>
-        <w:rPr>
-          <w:rFonts w:cstheme="minorHAnsi"/>
-        </w:rPr>
-        <w:t>), livestock antibiotic usage (</w:t>
+        <w:t xml:space="preserve">) was modelled at: 3.37 per 100,000 population and 0.35 for the tetracycline-resistant human salmonellosis from fattening pigs case study at baseline </w:t>
+      </w:r>
+      <w:r>
+        <w:rPr>
+          <w:rFonts w:cstheme="minorHAnsi"/>
+        </w:rPr>
+        <w:lastRenderedPageBreak/>
+        <w:t>tetracycline usage (</w:t>
       </w:r>
       <w:r>
         <w:rPr>
@@ -4919,43 +5447,41 @@
         <w:rPr>
           <w:rFonts w:cstheme="minorHAnsi"/>
         </w:rPr>
-        <w:t>), antibiotic-resistant to antibiotic-sensitive reversion rate (</w:t>
-      </w:r>
-      <w:r>
-        <w:rPr>
-          <w:rFonts w:cstheme="minorHAnsi"/>
-          <w:i/>
-          <w:iCs/>
-        </w:rPr>
-        <w:t>φ</w:t>
-      </w:r>
-      <w:r>
-        <w:rPr>
-          <w:rFonts w:cstheme="minorHAnsi"/>
-        </w:rPr>
-        <w:t>) and the efficacy of antibiotic-mediated recovery in livestock (</w:t>
-      </w:r>
-      <w:r>
-        <w:rPr>
-          <w:rFonts w:cstheme="minorHAnsi"/>
-          <w:i/>
-          <w:iCs/>
-        </w:rPr>
-        <w:t>θ</w:t>
-      </w:r>
-      <w:r>
-        <w:rPr>
-          <w:rFonts w:cstheme="minorHAnsi"/>
-        </w:rPr>
-        <w:t>) (</w:t>
-      </w:r>
-      <w:r>
-        <w:rPr>
-          <w:rFonts w:cstheme="minorHAnsi"/>
-          <w:b/>
-          <w:bCs/>
-        </w:rPr>
-        <w:t>Figure S1B</w:t>
+        <w:t xml:space="preserve"> = 0.0123 g/PCU). 3.37 per 100,000 population and 0.31 for the ampicillin-resistant human salmonellosis from fattening pigs case study at baseline ampicillin usage</w:t>
+      </w:r>
+      <w:r>
+        <w:rPr>
+          <w:rFonts w:cstheme="minorHAnsi"/>
+        </w:rPr>
+        <w:t xml:space="preserve"> (</w:t>
+      </w:r>
+      <w:r>
+        <w:rPr>
+          <w:rFonts w:cstheme="minorHAnsi"/>
+          <w:i/>
+          <w:iCs/>
+        </w:rPr>
+        <w:t>τ</w:t>
+      </w:r>
+      <w:r>
+        <w:rPr>
+          <w:rFonts w:cstheme="minorHAnsi"/>
+        </w:rPr>
+        <w:t xml:space="preserve"> </w:t>
+      </w:r>
+      <w:r>
+        <w:rPr>
+          <w:rFonts w:cstheme="minorHAnsi"/>
+        </w:rPr>
+        <w:t>= 0.0116 g/PCU) and 3.36 per 100,000 population and 0.303 for the tetracycline-resistant human salmonellosis from broiler poultry case study at baseline tetracycline usage (τ = 0.0067 g/PCU) (</w:t>
+      </w:r>
+      <w:r>
+        <w:rPr>
+          <w:rFonts w:cstheme="minorHAnsi"/>
+          <w:b/>
+          <w:bCs/>
+        </w:rPr>
+        <w:t>Figure 3</w:t>
       </w:r>
       <w:r>
         <w:rPr>
@@ -4977,134 +5503,6 @@
         <w:jc w:val="both"/>
         <w:rPr>
           <w:rFonts w:cstheme="minorHAnsi"/>
-          <w:bCs/>
-          <w:iCs/>
-        </w:rPr>
-      </w:pPr>
-    </w:p>
-    <w:p>
-      <w:pPr>
-        <w:pStyle w:val="NoSpacing"/>
-        <w:spacing w:line="360" w:lineRule="auto"/>
-        <w:jc w:val="both"/>
-        <w:rPr>
-          <w:rFonts w:cstheme="minorHAnsi"/>
-        </w:rPr>
-      </w:pPr>
-      <w:r>
-        <w:rPr>
-          <w:rFonts w:cstheme="minorHAnsi"/>
-        </w:rPr>
-        <w:t xml:space="preserve">Using the fitted </w:t>
-      </w:r>
-      <w:r>
-        <w:rPr>
-          <w:rFonts w:cstheme="minorHAnsi"/>
-        </w:rPr>
-        <w:t>parameter values, the overall level of human salmonellosis (I</w:t>
-      </w:r>
-      <w:r>
-        <w:rPr>
-          <w:rFonts w:cstheme="minorHAnsi"/>
-          <w:vertAlign w:val="subscript"/>
-        </w:rPr>
-        <w:t>CombH</w:t>
-      </w:r>
-      <w:r>
-        <w:rPr>
-          <w:rFonts w:cstheme="minorHAnsi"/>
-        </w:rPr>
-        <w:t>) and the proportion of antibiotic-resistant human salmonellosis (</w:t>
-      </w:r>
-      <w:proofErr w:type="spellStart"/>
-      <w:r>
-        <w:rPr>
-          <w:rFonts w:cstheme="minorHAnsi"/>
-        </w:rPr>
-        <w:t>ResProp</w:t>
-      </w:r>
-      <w:proofErr w:type="spellEnd"/>
-      <w:r>
-        <w:rPr>
-          <w:rFonts w:cstheme="minorHAnsi"/>
-        </w:rPr>
-        <w:t>) was modelled at: 3.37 per 100,000 population and 0.35 for the tetracycline-resistant human salmonellosis from fattening pigs case study at baseline tetracycline usage (</w:t>
-      </w:r>
-      <w:r>
-        <w:rPr>
-          <w:rFonts w:cstheme="minorHAnsi"/>
-          <w:i/>
-          <w:iCs/>
-        </w:rPr>
-        <w:t>τ</w:t>
-      </w:r>
-      <w:r>
-        <w:rPr>
-          <w:rFonts w:cstheme="minorHAnsi"/>
-        </w:rPr>
-        <w:t xml:space="preserve"> = 0.0123 g/PCU). 3.37 per 100,000 population and 0.31 for the ampicillin-resistant human salmonellosis from fattening pigs case study at baseline ampicillin usage</w:t>
-      </w:r>
-      <w:r>
-        <w:rPr>
-          <w:rFonts w:cstheme="minorHAnsi"/>
-        </w:rPr>
-        <w:t xml:space="preserve"> (</w:t>
-      </w:r>
-      <w:r>
-        <w:rPr>
-          <w:rFonts w:cstheme="minorHAnsi"/>
-          <w:i/>
-          <w:iCs/>
-        </w:rPr>
-        <w:t>τ</w:t>
-      </w:r>
-      <w:r>
-        <w:rPr>
-          <w:rFonts w:cstheme="minorHAnsi"/>
-        </w:rPr>
-        <w:t xml:space="preserve"> </w:t>
-      </w:r>
-      <w:r>
-        <w:rPr>
-          <w:rFonts w:cstheme="minorHAnsi"/>
-        </w:rPr>
-        <w:t xml:space="preserve">= 0.0116 </w:t>
-      </w:r>
-      <w:r>
-        <w:rPr>
-          <w:rFonts w:cstheme="minorHAnsi"/>
-        </w:rPr>
-        <w:lastRenderedPageBreak/>
-        <w:t>g/PCU) and 3.36 per 100,000 population and 0.303 for the tetracycline-resistant human salmonellosis from broiler poultry case study at baseline tetracycline usage (τ = 0.0067 g/PCU) (</w:t>
-      </w:r>
-      <w:r>
-        <w:rPr>
-          <w:rFonts w:cstheme="minorHAnsi"/>
-          <w:b/>
-          <w:bCs/>
-        </w:rPr>
-        <w:t>Figure 3</w:t>
-      </w:r>
-      <w:r>
-        <w:rPr>
-          <w:rFonts w:cstheme="minorHAnsi"/>
-        </w:rPr>
-        <w:t>).</w:t>
-      </w:r>
-      <w:r>
-        <w:rPr>
-          <w:rFonts w:cstheme="minorHAnsi"/>
-        </w:rPr>
-        <w:t xml:space="preserve"> </w:t>
-      </w:r>
-    </w:p>
-    <w:p>
-      <w:pPr>
-        <w:pStyle w:val="NoSpacing"/>
-        <w:spacing w:line="360" w:lineRule="auto"/>
-        <w:jc w:val="both"/>
-        <w:rPr>
-          <w:rFonts w:cstheme="minorHAnsi"/>
         </w:rPr>
       </w:pPr>
     </w:p>
@@ -5120,6 +5518,7 @@
       <w:r>
         <w:rPr>
           <w:noProof/>
+          <w:lang w:eastAsia="en-GB"/>
         </w:rPr>
         <w:drawing>
           <wp:inline distT="0" distB="0" distL="0" distR="0" wp14:anchorId="22E3DE51" wp14:editId="1AD48812">
@@ -5337,7 +5736,6 @@
         <w:rPr>
           <w:rFonts w:cstheme="minorHAnsi"/>
         </w:rPr>
-        <w:lastRenderedPageBreak/>
         <w:t xml:space="preserve">Curtailment of livestock antibiotic </w:t>
       </w:r>
       <w:r>
@@ -6004,6 +6402,7 @@
       <w:r>
         <w:rPr>
           <w:noProof/>
+          <w:lang w:eastAsia="en-GB"/>
         </w:rPr>
         <w:lastRenderedPageBreak/>
         <w:drawing>
@@ -6066,7 +6465,7 @@
           <w:b/>
         </w:rPr>
       </w:pPr>
-      <w:bookmarkStart w:id="5" w:name="_Hlk55379253"/>
+      <w:bookmarkStart w:id="6" w:name="_Hlk55379253"/>
       <w:r>
         <w:rPr>
           <w:rFonts w:cstheme="minorHAnsi"/>
@@ -6147,7 +6546,7 @@
         <w:t xml:space="preserve"> under curtailment compared to the level of foodborne disease experienced under current levels of livestock antibiotic usage (3.26 per 100,000 population).  </w:t>
       </w:r>
     </w:p>
-    <w:bookmarkEnd w:id="5"/>
+    <w:bookmarkEnd w:id="6"/>
     <w:p>
       <w:pPr>
         <w:pStyle w:val="NoSpacing"/>
@@ -6292,14 +6691,14 @@
         <w:rPr>
           <w:rFonts w:cstheme="minorHAnsi"/>
         </w:rPr>
-        <w:t xml:space="preserve"> = 0 g/</w:t>
+        <w:t xml:space="preserve"> = 0 g/PCU</w:t>
       </w:r>
       <w:proofErr w:type="gramStart"/>
       <w:r>
         <w:rPr>
           <w:rFonts w:cstheme="minorHAnsi"/>
         </w:rPr>
-        <w:t>PCU)  compared</w:t>
+        <w:t>)  compared</w:t>
       </w:r>
       <w:proofErr w:type="gramEnd"/>
       <w:r>
@@ -7084,6 +7483,7 @@
       <w:r>
         <w:rPr>
           <w:noProof/>
+          <w:lang w:eastAsia="en-GB"/>
         </w:rPr>
         <w:lastRenderedPageBreak/>
         <w:drawing>
@@ -7151,28 +7551,66 @@
           <w:rFonts w:cstheme="minorHAnsi"/>
           <w:b/>
         </w:rPr>
-        <w:t xml:space="preserve">Figure 5 – Reductions to key model parameters, animal-to-human transmission, animal-to-animal </w:t>
+        <w:t>Figure 5 – Reductions to key model parameters, animal-to-human transmission, animal-to-animal transmission and the background transmission rate to animal populations to mitigate increases in overall human food-borne disease (I</w:t>
+      </w:r>
+      <w:r>
+        <w:rPr>
+          <w:rFonts w:cstheme="minorHAnsi"/>
+          <w:b/>
+          <w:vertAlign w:val="subscript"/>
+        </w:rPr>
+        <w:t>CombH</w:t>
+      </w:r>
+      <w:r>
+        <w:rPr>
+          <w:rFonts w:cstheme="minorHAnsi"/>
+          <w:b/>
+        </w:rPr>
+        <w:t>) under livestock antibiotic curtailment (</w:t>
+      </w:r>
+      <w:r>
+        <w:rPr>
+          <w:rFonts w:cstheme="minorHAnsi"/>
+          <w:b/>
+          <w:i/>
+          <w:iCs/>
+        </w:rPr>
+        <w:t>τ</w:t>
+      </w:r>
+      <w:r>
+        <w:rPr>
+          <w:rFonts w:cstheme="minorHAnsi"/>
+          <w:b/>
+        </w:rPr>
+        <w:t xml:space="preserve"> = 0 g/PCU). A) tetracycline-resistance in fattening pigs, B) ampicillin-resistance in fattening pigs and C) tetracycline-resistance in broiler poultry. </w:t>
+      </w:r>
+      <w:r>
+        <w:rPr>
+          <w:rFonts w:cstheme="minorHAnsi"/>
+          <w:bCs/>
+        </w:rPr>
+        <w:t xml:space="preserve">Axis represent </w:t>
       </w:r>
       <w:proofErr w:type="gramStart"/>
       <w:r>
         <w:rPr>
           <w:rFonts w:cstheme="minorHAnsi"/>
-          <w:b/>
-        </w:rPr>
-        <w:t>transmission</w:t>
+          <w:bCs/>
+        </w:rPr>
+        <w:t>%</w:t>
       </w:r>
       <w:proofErr w:type="gramEnd"/>
       <w:r>
         <w:rPr>
           <w:rFonts w:cstheme="minorHAnsi"/>
-          <w:b/>
-        </w:rPr>
-        <w:t xml:space="preserve"> and the background transmission rate to animal populations to mitigate increases in overall human food-borne disease (I</w:t>
-      </w:r>
-      <w:r>
-        <w:rPr>
-          <w:rFonts w:cstheme="minorHAnsi"/>
-          <w:b/>
+          <w:bCs/>
+        </w:rPr>
+        <w:t xml:space="preserve"> reductions to the labelled transmission rate(s). Note that the top right corner of each contour plot represents a scenario with curtailment of antibiotics and no further alterations to any model parameter. The red line represents the threshold at which I</w:t>
+      </w:r>
+      <w:r>
+        <w:rPr>
+          <w:rFonts w:cstheme="minorHAnsi"/>
+          <w:bCs/>
           <w:vertAlign w:val="subscript"/>
         </w:rPr>
         <w:t>CombH</w:t>
@@ -7180,67 +7618,21 @@
       <w:r>
         <w:rPr>
           <w:rFonts w:cstheme="minorHAnsi"/>
-          <w:b/>
-        </w:rPr>
-        <w:t>) under livestock antibiotic curtailment (</w:t>
-      </w:r>
-      <w:r>
-        <w:rPr>
-          <w:rFonts w:cstheme="minorHAnsi"/>
-          <w:b/>
-          <w:i/>
-          <w:iCs/>
-        </w:rPr>
-        <w:t>τ</w:t>
-      </w:r>
-      <w:r>
-        <w:rPr>
-          <w:rFonts w:cstheme="minorHAnsi"/>
-          <w:b/>
-        </w:rPr>
-        <w:t xml:space="preserve"> = 0 g/PCU). A) tetracycline-resistance in fattening pigs, B) ampicillin-resistance in fattening pigs and C) tetracycline-resistance in broiler poultry. </w:t>
-      </w:r>
+          <w:bCs/>
+        </w:rPr>
+        <w:t xml:space="preserve"> is below the levels currently seen with current antibiotic usage (3.26 per 100,000). </w:t>
+      </w:r>
+    </w:p>
+    <w:p>
+      <w:pPr>
+        <w:pStyle w:val="NoSpacing"/>
+        <w:spacing w:line="360" w:lineRule="auto"/>
+        <w:jc w:val="both"/>
+        <w:rPr>
+          <w:rFonts w:cstheme="minorHAnsi"/>
+        </w:rPr>
+      </w:pPr>
       <w:proofErr w:type="gramStart"/>
-      <w:r>
-        <w:rPr>
-          <w:rFonts w:cstheme="minorHAnsi"/>
-          <w:bCs/>
-        </w:rPr>
-        <w:t>Axis</w:t>
-      </w:r>
-      <w:proofErr w:type="gramEnd"/>
-      <w:r>
-        <w:rPr>
-          <w:rFonts w:cstheme="minorHAnsi"/>
-          <w:bCs/>
-        </w:rPr>
-        <w:t xml:space="preserve"> represent % reductions to the labelled transmission rate(s). Note that the top right corner of each contour plot represents a scenario with curtailment of antibiotics and no further alterations to any model parameter. The red line represents the threshold at which I</w:t>
-      </w:r>
-      <w:r>
-        <w:rPr>
-          <w:rFonts w:cstheme="minorHAnsi"/>
-          <w:bCs/>
-          <w:vertAlign w:val="subscript"/>
-        </w:rPr>
-        <w:t>CombH</w:t>
-      </w:r>
-      <w:r>
-        <w:rPr>
-          <w:rFonts w:cstheme="minorHAnsi"/>
-          <w:bCs/>
-        </w:rPr>
-        <w:t xml:space="preserve"> is below the levels currently seen with current antibiotic usage (3.26 per 100,000). </w:t>
-      </w:r>
-    </w:p>
-    <w:p>
-      <w:pPr>
-        <w:pStyle w:val="NoSpacing"/>
-        <w:spacing w:line="360" w:lineRule="auto"/>
-        <w:jc w:val="both"/>
-        <w:rPr>
-          <w:rFonts w:cstheme="minorHAnsi"/>
-        </w:rPr>
-      </w:pPr>
       <w:r>
         <w:rPr>
           <w:rFonts w:cstheme="minorHAnsi"/>
@@ -7275,191 +7667,170 @@
         <w:rPr>
           <w:rFonts w:cstheme="minorHAnsi"/>
         </w:rPr>
-        <w:t xml:space="preserve"> of 23</w:t>
-      </w:r>
-      <w:proofErr w:type="gramStart"/>
-      <w:r>
-        <w:rPr>
-          <w:rFonts w:cstheme="minorHAnsi"/>
-        </w:rPr>
-        <w:t>%,  22</w:t>
+        <w:t xml:space="preserve"> of 23%,  22% and 13% were capable of mitigating increases in I</w:t>
+      </w:r>
+      <w:r>
+        <w:rPr>
+          <w:rFonts w:cstheme="minorHAnsi"/>
+          <w:vertAlign w:val="subscript"/>
+        </w:rPr>
+        <w:t>CombH</w:t>
+      </w:r>
+      <w:r>
+        <w:rPr>
+          <w:rFonts w:cstheme="minorHAnsi"/>
+        </w:rPr>
+        <w:t xml:space="preserve"> below current baseline levels (&lt; 3.26 per 100,000) for the tetracycline-resistance in fattening pigs (4.19 per 100,000 at 0 g/</w:t>
+      </w:r>
+      <w:proofErr w:type="spellStart"/>
+      <w:r>
+        <w:rPr>
+          <w:rFonts w:cstheme="minorHAnsi"/>
+        </w:rPr>
+        <w:t>pCU</w:t>
+      </w:r>
+      <w:proofErr w:type="spellEnd"/>
+      <w:r>
+        <w:rPr>
+          <w:rFonts w:cstheme="minorHAnsi"/>
+        </w:rPr>
+        <w:t>), ampicillin-resistance in fattening pigs (4.13 per 100,000 at 0 g/</w:t>
+      </w:r>
+      <w:proofErr w:type="spellStart"/>
+      <w:r>
+        <w:rPr>
+          <w:rFonts w:cstheme="minorHAnsi"/>
+        </w:rPr>
+        <w:t>pCU</w:t>
+      </w:r>
+      <w:proofErr w:type="spellEnd"/>
+      <w:r>
+        <w:rPr>
+          <w:rFonts w:cstheme="minorHAnsi"/>
+        </w:rPr>
+        <w:t>) and tetracycline-resistance in broiler poultry (3.71 per 100,000 at 0 g/</w:t>
+      </w:r>
+      <w:proofErr w:type="spellStart"/>
+      <w:r>
+        <w:rPr>
+          <w:rFonts w:cstheme="minorHAnsi"/>
+        </w:rPr>
+        <w:t>pCU</w:t>
+      </w:r>
+      <w:proofErr w:type="spellEnd"/>
+      <w:r>
+        <w:rPr>
+          <w:rFonts w:cstheme="minorHAnsi"/>
+        </w:rPr>
+        <w:t>) case studies respectively (</w:t>
+      </w:r>
+      <w:r>
+        <w:rPr>
+          <w:rFonts w:cstheme="minorHAnsi"/>
+          <w:b/>
+          <w:bCs/>
+        </w:rPr>
+        <w:t>Figure 5</w:t>
+      </w:r>
+      <w:r>
+        <w:rPr>
+          <w:rFonts w:cstheme="minorHAnsi"/>
+        </w:rPr>
+        <w:t>).</w:t>
       </w:r>
       <w:proofErr w:type="gramEnd"/>
       <w:r>
         <w:rPr>
           <w:rFonts w:cstheme="minorHAnsi"/>
         </w:rPr>
-        <w:t>% and 13% were capable of mitigating increases in I</w:t>
-      </w:r>
-      <w:r>
-        <w:rPr>
-          <w:rFonts w:cstheme="minorHAnsi"/>
+        <w:t xml:space="preserve"> In contrast, isolated reductions to </w:t>
+      </w:r>
+      <w:r>
+        <w:rPr>
+          <w:rFonts w:cstheme="minorHAnsi"/>
+          <w:i/>
+          <w:iCs/>
+        </w:rPr>
+        <w:t>β</w:t>
+      </w:r>
+      <w:r>
+        <w:rPr>
+          <w:rFonts w:cstheme="minorHAnsi"/>
+          <w:i/>
+          <w:iCs/>
           <w:vertAlign w:val="subscript"/>
         </w:rPr>
+        <w:t>AA</w:t>
+      </w:r>
+      <w:r>
+        <w:rPr>
+          <w:rFonts w:cstheme="minorHAnsi"/>
+        </w:rPr>
+        <w:t xml:space="preserve">, </w:t>
+      </w:r>
+      <w:r>
+        <w:rPr>
+          <w:rFonts w:cstheme="minorHAnsi"/>
+          <w:i/>
+          <w:iCs/>
+        </w:rPr>
+        <w:t>ζ</w:t>
+      </w:r>
+      <w:r>
+        <w:rPr>
+          <w:rFonts w:cstheme="minorHAnsi"/>
+        </w:rPr>
+        <w:t xml:space="preserve"> and both </w:t>
+      </w:r>
+      <w:r>
+        <w:rPr>
+          <w:rFonts w:cstheme="minorHAnsi"/>
+          <w:i/>
+          <w:iCs/>
+        </w:rPr>
+        <w:t>β</w:t>
+      </w:r>
+      <w:r>
+        <w:rPr>
+          <w:rFonts w:cstheme="minorHAnsi"/>
+          <w:i/>
+          <w:iCs/>
+          <w:vertAlign w:val="subscript"/>
+        </w:rPr>
+        <w:t>AA</w:t>
+      </w:r>
+      <w:r>
+        <w:rPr>
+          <w:rFonts w:cstheme="minorHAnsi"/>
+        </w:rPr>
+        <w:t>/</w:t>
+      </w:r>
+      <w:r>
+        <w:rPr>
+          <w:rFonts w:cstheme="minorHAnsi"/>
+          <w:i/>
+          <w:iCs/>
+        </w:rPr>
+        <w:t>ζ</w:t>
+      </w:r>
+      <w:r>
+        <w:rPr>
+          <w:rFonts w:cstheme="minorHAnsi"/>
+        </w:rPr>
+        <w:t xml:space="preserve"> parameters were unable to mitigate I</w:t>
+      </w:r>
+      <w:r>
+        <w:rPr>
+          <w:rFonts w:cstheme="minorHAnsi"/>
+          <w:vertAlign w:val="subscript"/>
+        </w:rPr>
         <w:t>CombH</w:t>
       </w:r>
       <w:r>
         <w:rPr>
           <w:rFonts w:cstheme="minorHAnsi"/>
         </w:rPr>
-        <w:t xml:space="preserve"> below current baseline levels (&lt; 3.26 per 100,000) for the tetracycline-resistance in fattening pigs (4.19 per 100,000 at 0 g/</w:t>
-      </w:r>
-      <w:proofErr w:type="spellStart"/>
-      <w:r>
-        <w:rPr>
-          <w:rFonts w:cstheme="minorHAnsi"/>
-        </w:rPr>
-        <w:t>pCU</w:t>
-      </w:r>
-      <w:proofErr w:type="spellEnd"/>
-      <w:r>
-        <w:rPr>
-          <w:rFonts w:cstheme="minorHAnsi"/>
-        </w:rPr>
-        <w:t>), ampicillin-resistance in fattening pigs (4.13 per 100,000 at 0 g/</w:t>
-      </w:r>
-      <w:proofErr w:type="spellStart"/>
-      <w:r>
-        <w:rPr>
-          <w:rFonts w:cstheme="minorHAnsi"/>
-        </w:rPr>
-        <w:t>pCU</w:t>
-      </w:r>
-      <w:proofErr w:type="spellEnd"/>
-      <w:r>
-        <w:rPr>
-          <w:rFonts w:cstheme="minorHAnsi"/>
-        </w:rPr>
-        <w:t>) and tetracycline-resistance in broiler poultry (3.71 per 100,000 at 0 g/</w:t>
-      </w:r>
-      <w:proofErr w:type="spellStart"/>
-      <w:r>
-        <w:rPr>
-          <w:rFonts w:cstheme="minorHAnsi"/>
-        </w:rPr>
-        <w:t>pCU</w:t>
-      </w:r>
-      <w:proofErr w:type="spellEnd"/>
-      <w:r>
-        <w:rPr>
-          <w:rFonts w:cstheme="minorHAnsi"/>
-        </w:rPr>
-        <w:t>) case studies respectively (</w:t>
-      </w:r>
-      <w:r>
-        <w:rPr>
-          <w:rFonts w:cstheme="minorHAnsi"/>
-          <w:b/>
-          <w:bCs/>
-        </w:rPr>
-        <w:t>Figure 5</w:t>
-      </w:r>
-      <w:r>
-        <w:rPr>
-          <w:rFonts w:cstheme="minorHAnsi"/>
-        </w:rPr>
-        <w:t xml:space="preserve">). In contrast, isolated reductions to </w:t>
-      </w:r>
-      <w:r>
-        <w:rPr>
-          <w:rFonts w:cstheme="minorHAnsi"/>
-          <w:i/>
-          <w:iCs/>
-        </w:rPr>
-        <w:t>β</w:t>
-      </w:r>
-      <w:r>
-        <w:rPr>
-          <w:rFonts w:cstheme="minorHAnsi"/>
-          <w:i/>
-          <w:iCs/>
-          <w:vertAlign w:val="subscript"/>
-        </w:rPr>
-        <w:t>AA</w:t>
-      </w:r>
-      <w:r>
-        <w:rPr>
-          <w:rFonts w:cstheme="minorHAnsi"/>
-        </w:rPr>
-        <w:t xml:space="preserve">, </w:t>
-      </w:r>
-      <w:r>
-        <w:rPr>
-          <w:rFonts w:cstheme="minorHAnsi"/>
-          <w:i/>
-          <w:iCs/>
-        </w:rPr>
-        <w:t>ζ</w:t>
-      </w:r>
-      <w:r>
-        <w:rPr>
-          <w:rFonts w:cstheme="minorHAnsi"/>
-        </w:rPr>
-        <w:t xml:space="preserve"> and both </w:t>
-      </w:r>
-      <w:r>
-        <w:rPr>
-          <w:rFonts w:cstheme="minorHAnsi"/>
-          <w:i/>
-          <w:iCs/>
-        </w:rPr>
-        <w:t>β</w:t>
-      </w:r>
-      <w:r>
-        <w:rPr>
-          <w:rFonts w:cstheme="minorHAnsi"/>
-          <w:i/>
-          <w:iCs/>
-          <w:vertAlign w:val="subscript"/>
-        </w:rPr>
-        <w:t>AA</w:t>
-      </w:r>
-      <w:r>
-        <w:rPr>
-          <w:rFonts w:cstheme="minorHAnsi"/>
-        </w:rPr>
-        <w:t>/</w:t>
-      </w:r>
-      <w:r>
-        <w:rPr>
-          <w:rFonts w:cstheme="minorHAnsi"/>
-          <w:i/>
-          <w:iCs/>
-        </w:rPr>
-        <w:t>ζ</w:t>
-      </w:r>
-      <w:r>
-        <w:rPr>
-          <w:rFonts w:cstheme="minorHAnsi"/>
-        </w:rPr>
-        <w:t xml:space="preserve"> parameters were unable to mitigate I</w:t>
-      </w:r>
-      <w:r>
-        <w:rPr>
-          <w:rFonts w:cstheme="minorHAnsi"/>
-          <w:vertAlign w:val="subscript"/>
-        </w:rPr>
-        <w:t>CombH</w:t>
-      </w:r>
-      <w:r>
-        <w:rPr>
-          <w:rFonts w:cstheme="minorHAnsi"/>
-        </w:rPr>
-        <w:t xml:space="preserve"> below baseline levels across any of the explored case studies. When </w:t>
-      </w:r>
-      <w:proofErr w:type="gramStart"/>
-      <w:r>
-        <w:rPr>
-          <w:rFonts w:cstheme="minorHAnsi"/>
-        </w:rPr>
-        <w:t>combined together</w:t>
-      </w:r>
-      <w:proofErr w:type="gramEnd"/>
-      <w:r>
-        <w:rPr>
-          <w:rFonts w:cstheme="minorHAnsi"/>
-        </w:rPr>
-        <w:t xml:space="preserve"> with </w:t>
+        <w:t xml:space="preserve"> below baseline levels across any of the explored case studies. When combined together with </w:t>
       </w:r>
       <w:r>
         <w:rPr>
@@ -8085,14 +8456,14 @@
         <w:rPr>
           <w:rFonts w:cstheme="minorHAnsi"/>
         </w:rPr>
-        <w:t>as a consequence of</w:t>
+        <w:t>as a consequence</w:t>
       </w:r>
       <w:proofErr w:type="gramEnd"/>
       <w:r>
         <w:rPr>
           <w:rFonts w:cstheme="minorHAnsi"/>
         </w:rPr>
-        <w:t xml:space="preserve"> livestock antibiotic curtailment across </w:t>
+        <w:t xml:space="preserve"> of livestock antibiotic curtailment across </w:t>
       </w:r>
       <w:r>
         <w:rPr>
@@ -8130,19 +8501,11 @@
         </w:rPr>
         <w:t xml:space="preserve">animal-to-animal </w:t>
       </w:r>
-      <w:proofErr w:type="gramStart"/>
-      <w:r>
-        <w:rPr>
-          <w:rFonts w:cstheme="minorHAnsi"/>
-        </w:rPr>
-        <w:t>transmission</w:t>
-      </w:r>
-      <w:proofErr w:type="gramEnd"/>
-      <w:r>
-        <w:rPr>
-          <w:rFonts w:cstheme="minorHAnsi"/>
-        </w:rPr>
-        <w:t xml:space="preserve"> and background rate of transmission to livestock, </w:t>
+      <w:r>
+        <w:rPr>
+          <w:rFonts w:cstheme="minorHAnsi"/>
+        </w:rPr>
+        <w:t xml:space="preserve">transmission and background rate of transmission to livestock, </w:t>
       </w:r>
       <w:r>
         <w:rPr>
@@ -8370,14 +8733,7 @@
         <w:rPr>
           <w:rFonts w:cstheme="minorHAnsi"/>
         </w:rPr>
-        <w:t>st-</w:t>
-      </w:r>
-      <w:proofErr w:type="gramStart"/>
-      <w:r>
-        <w:rPr>
-          <w:rFonts w:cstheme="minorHAnsi"/>
-        </w:rPr>
-        <w:t>harvest</w:t>
+        <w:t>st-harvest</w:t>
       </w:r>
       <w:r>
         <w:rPr>
@@ -8389,14 +8745,7 @@
         <w:rPr>
           <w:rFonts w:cstheme="minorHAnsi"/>
         </w:rPr>
-        <w:t xml:space="preserve"> interventions</w:t>
-      </w:r>
-      <w:proofErr w:type="gramEnd"/>
-      <w:r>
-        <w:rPr>
-          <w:rFonts w:cstheme="minorHAnsi"/>
-        </w:rPr>
-        <w:t xml:space="preserve"> to reduce microbial contamination on carcasses, as well as comprehensive public information campaigns to promote food safety during handling and cooking of food have </w:t>
+        <w:t xml:space="preserve"> interventions to reduce microbial contamination on carcasses, as well as comprehensive public information campaigns to promote food safety during handling and cooking of food have </w:t>
       </w:r>
       <w:r>
         <w:rPr>
@@ -8462,21 +8811,7 @@
         <w:rPr>
           <w:rFonts w:cstheme="minorHAnsi"/>
         </w:rPr>
-        <w:t xml:space="preserve">), </w:t>
-      </w:r>
-      <w:proofErr w:type="gramStart"/>
-      <w:r>
-        <w:rPr>
-          <w:rFonts w:cstheme="minorHAnsi"/>
-        </w:rPr>
-        <w:t>these ongoing biosecurity</w:t>
-      </w:r>
-      <w:proofErr w:type="gramEnd"/>
-      <w:r>
-        <w:rPr>
-          <w:rFonts w:cstheme="minorHAnsi"/>
-        </w:rPr>
-        <w:t xml:space="preserve"> will likely </w:t>
+        <w:t xml:space="preserve">), these ongoing biosecurity will likely </w:t>
       </w:r>
       <w:r>
         <w:rPr>
@@ -8949,21 +9284,7 @@
         <w:rPr>
           <w:rFonts w:cstheme="minorHAnsi"/>
         </w:rPr>
-        <w:t xml:space="preserve"> in </w:t>
-      </w:r>
-      <w:proofErr w:type="gramStart"/>
-      <w:r>
-        <w:rPr>
-          <w:rFonts w:cstheme="minorHAnsi"/>
-        </w:rPr>
-        <w:t>the majority of</w:t>
-      </w:r>
-      <w:proofErr w:type="gramEnd"/>
-      <w:r>
-        <w:rPr>
-          <w:rFonts w:cstheme="minorHAnsi"/>
-        </w:rPr>
-        <w:t xml:space="preserve"> cases</w:t>
+        <w:t xml:space="preserve"> in the majority of cases</w:t>
       </w:r>
       <w:r>
         <w:rPr>
@@ -9140,21 +9461,7 @@
         <w:rPr>
           <w:rFonts w:cstheme="minorHAnsi"/>
         </w:rPr>
-        <w:t xml:space="preserve">This is consistent with </w:t>
-      </w:r>
-      <w:proofErr w:type="gramStart"/>
-      <w:r>
-        <w:rPr>
-          <w:rFonts w:cstheme="minorHAnsi"/>
-        </w:rPr>
-        <w:t>a number of</w:t>
-      </w:r>
-      <w:proofErr w:type="gramEnd"/>
-      <w:r>
-        <w:rPr>
-          <w:rFonts w:cstheme="minorHAnsi"/>
-        </w:rPr>
-        <w:t xml:space="preserve"> assumptions in veterinary AMR literature, which suggest limited human health effects following livestock antibiotic curtailment</w:t>
+        <w:t>This is consistent with a number of assumptions in veterinary AMR literature, which suggest limited human health effects following livestock antibiotic curtailment</w:t>
       </w:r>
       <w:r>
         <w:rPr>
@@ -9275,14 +9582,14 @@
         <w:rPr>
           <w:rFonts w:cstheme="minorHAnsi"/>
         </w:rPr>
-        <w:t>is based on the assumption</w:t>
+        <w:t>is based</w:t>
       </w:r>
       <w:proofErr w:type="gramEnd"/>
       <w:r>
         <w:rPr>
           <w:rFonts w:cstheme="minorHAnsi"/>
         </w:rPr>
-        <w:t xml:space="preserve"> that livestock populations are routinely exposed to high levels of prophylactic, metaphylactic or growth promoting antibiotic usage, with large levels of intermittent usage being averaged through a constant antibiotic usage rate</w:t>
+        <w:t xml:space="preserve"> on the assumption that livestock populations are routinely exposed to high levels of prophylactic, metaphylactic or growth promoting antibiotic usage, with large levels of intermittent usage being averaged through a constant antibiotic usage rate</w:t>
       </w:r>
       <w:r>
         <w:rPr>
@@ -9352,21 +9659,7 @@
         <w:rPr>
           <w:rFonts w:cstheme="minorHAnsi"/>
         </w:rPr>
-        <w:t xml:space="preserve">. </w:t>
-      </w:r>
-      <w:proofErr w:type="gramStart"/>
-      <w:r>
-        <w:rPr>
-          <w:rFonts w:cstheme="minorHAnsi"/>
-        </w:rPr>
-        <w:t>In light of</w:t>
-      </w:r>
-      <w:proofErr w:type="gramEnd"/>
-      <w:r>
-        <w:rPr>
-          <w:rFonts w:cstheme="minorHAnsi"/>
-        </w:rPr>
-        <w:t xml:space="preserve"> recent EU legislation strictly limiting livestock antibiotic usage to therapeutic roles by 2022, it is possible </w:t>
+        <w:t xml:space="preserve">. In light of recent EU legislation strictly limiting livestock antibiotic usage to therapeutic roles by 2022, it is possible </w:t>
       </w:r>
       <w:r>
         <w:rPr>
@@ -9468,21 +9761,7 @@
         <w:rPr>
           <w:rFonts w:cstheme="minorHAnsi"/>
         </w:rPr>
-        <w:t xml:space="preserve">) to describe the selective pressure and therapeutic effect of livestock antibiotic usage. We model the selective pressure of livestock antibiotics as a single transition rate, encompassing a range of evolutionary and biological phenomena that convert livestock between antibiotic-sensitive to resistant states. One plausible mechanism includes an implicit majority-minority relationship in each infected state, with livestock in </w:t>
-      </w:r>
-      <w:proofErr w:type="gramStart"/>
-      <w:r>
-        <w:rPr>
-          <w:rFonts w:cstheme="minorHAnsi"/>
-        </w:rPr>
-        <w:t>the each</w:t>
-      </w:r>
-      <w:proofErr w:type="gramEnd"/>
-      <w:r>
-        <w:rPr>
-          <w:rFonts w:cstheme="minorHAnsi"/>
-        </w:rPr>
-        <w:t xml:space="preserve"> infected compartment possessing a small proportion of bacteria belonging to the other susceptibility class. Subsequent antibiotic usage may therefore remove antibiotic-sensitive bacteria (I</w:t>
+        <w:t>) to describe the selective pressure and therapeutic effect of livestock antibiotic usage. We model the selective pressure of livestock antibiotics as a single transition rate, encompassing a range of evolutionary and biological phenomena that convert livestock between antibiotic-sensitive to resistant states. One plausible mechanism includes an implicit majority-minority relationship in each infected state, with livestock in the each infected compartment possessing a small proportion of bacteria belonging to the other susceptibility class. Subsequent antibiotic usage may therefore remove antibiotic-sensitive bacteria (I</w:t>
       </w:r>
       <w:r>
         <w:rPr>
@@ -10031,21 +10310,7 @@
         <w:rPr>
           <w:rFonts w:cstheme="minorHAnsi"/>
         </w:rPr>
-        <w:t xml:space="preserve">. We note that this should not be interpreted that the </w:t>
-      </w:r>
-      <w:proofErr w:type="gramStart"/>
-      <w:r>
-        <w:rPr>
-          <w:rFonts w:cstheme="minorHAnsi"/>
-        </w:rPr>
-        <w:t>particular livestock/resistance</w:t>
-      </w:r>
-      <w:proofErr w:type="gramEnd"/>
-      <w:r>
-        <w:rPr>
-          <w:rFonts w:cstheme="minorHAnsi"/>
-        </w:rPr>
-        <w:t xml:space="preserve"> is the sole contributor to levels of human salmonellosis, rather that the particular livestock/resistance combination is a generalisation for all potential sources of livestock salmonellosis to aid model parameterisation. This was solely </w:t>
+        <w:t xml:space="preserve">. We note that this should not be interpreted that the particular livestock/resistance is the sole contributor to levels of human salmonellosis, rather that the particular livestock/resistance combination is a generalisation for all potential sources of livestock salmonellosis to aid model parameterisation. This was solely </w:t>
       </w:r>
       <w:r>
         <w:rPr>
@@ -10183,21 +10448,7 @@
         <w:rPr>
           <w:rFonts w:cstheme="minorHAnsi"/>
         </w:rPr>
-        <w:t xml:space="preserve">here is currently a dearth of </w:t>
-      </w:r>
-      <w:proofErr w:type="gramStart"/>
-      <w:r>
-        <w:rPr>
-          <w:rFonts w:cstheme="minorHAnsi"/>
-        </w:rPr>
-        <w:t>high quality</w:t>
-      </w:r>
-      <w:proofErr w:type="gramEnd"/>
-      <w:r>
-        <w:rPr>
-          <w:rFonts w:cstheme="minorHAnsi"/>
-        </w:rPr>
-        <w:t xml:space="preserve"> livestock datasets regarding carriage of foodborne pathogens</w:t>
+        <w:t>here is currently a dearth of high quality livestock datasets regarding carriage of foodborne pathogens</w:t>
       </w:r>
       <w:r>
         <w:rPr>
@@ -10224,21 +10475,7 @@
         <w:rPr>
           <w:rFonts w:cstheme="minorHAnsi"/>
         </w:rPr>
-        <w:t xml:space="preserve">). Therefore, it is more useful to consider the parameterisation in this study as a method to ground the model </w:t>
-      </w:r>
-      <w:proofErr w:type="gramStart"/>
-      <w:r>
-        <w:rPr>
-          <w:rFonts w:cstheme="minorHAnsi"/>
-        </w:rPr>
-        <w:t>in reality across</w:t>
-      </w:r>
-      <w:proofErr w:type="gramEnd"/>
-      <w:r>
-        <w:rPr>
-          <w:rFonts w:cstheme="minorHAnsi"/>
-        </w:rPr>
-        <w:t xml:space="preserve"> diverse parameter values, rather than an </w:t>
+        <w:t xml:space="preserve">). Therefore, it is more useful to consider the parameterisation in this study as a method to ground the model in reality across diverse parameter values, rather than an </w:t>
       </w:r>
       <w:r>
         <w:rPr>
@@ -10406,27 +10643,27 @@
         <w:rPr>
           <w:rFonts w:cstheme="minorHAnsi"/>
         </w:rPr>
-        <w:t xml:space="preserve">this study identifies that if a “worst case” scenario </w:t>
+        <w:t xml:space="preserve">this study identifies that if a “worst case” scenario was </w:t>
       </w:r>
       <w:proofErr w:type="gramStart"/>
       <w:r>
         <w:rPr>
           <w:rFonts w:cstheme="minorHAnsi"/>
         </w:rPr>
-        <w:t>was</w:t>
+        <w:t>observed</w:t>
+      </w:r>
+      <w:r>
+        <w:rPr>
+          <w:rFonts w:cstheme="minorHAnsi"/>
+        </w:rPr>
+        <w:t>,</w:t>
       </w:r>
       <w:proofErr w:type="gramEnd"/>
       <w:r>
         <w:rPr>
           <w:rFonts w:cstheme="minorHAnsi"/>
         </w:rPr>
-        <w:t xml:space="preserve"> observed</w:t>
-      </w:r>
-      <w:r>
-        <w:rPr>
-          <w:rFonts w:cstheme="minorHAnsi"/>
-        </w:rPr>
-        <w:t>, with a loss of antibiotic pressure resulting in increases in livestock contamination and foodborne disease</w:t>
+        <w:t xml:space="preserve"> with a loss of antibiotic pressure resulting in increases in livestock contamination and foodborne disease</w:t>
       </w:r>
       <w:r>
         <w:rPr>
@@ -10438,21 +10675,7 @@
         <w:rPr>
           <w:rFonts w:cstheme="minorHAnsi"/>
         </w:rPr>
-        <w:t xml:space="preserve">. This was identified under the exploratory assumption that livestock antibiotics have a therapeutic effect in livestock to reduce the duration of infectious shedding, and the presence of livestock-to-human transmission of antibiotic-resistant foodborne bacteria. These findings have </w:t>
-      </w:r>
-      <w:proofErr w:type="gramStart"/>
-      <w:r>
-        <w:rPr>
-          <w:rFonts w:cstheme="minorHAnsi"/>
-        </w:rPr>
-        <w:t>particular relevance</w:t>
-      </w:r>
-      <w:proofErr w:type="gramEnd"/>
-      <w:r>
-        <w:rPr>
-          <w:rFonts w:cstheme="minorHAnsi"/>
-        </w:rPr>
-        <w:t xml:space="preserve"> in recent years, with antibiotic stewardship programs adopting a holistic “one-health” approach to mitigate increasing antibiotic-resistance in humans and an intensifying focus on improving livestock welfare to prevent human disease</w:t>
+        <w:t>. This was identified under the exploratory assumption that livestock antibiotics have a therapeutic effect in livestock to reduce the duration of infectious shedding, and the presence of livestock-to-human transmission of antibiotic-resistant foodborne bacteria. These findings have particular relevance in recent years, with antibiotic stewardship programs adopting a holistic “one-health” approach to mitigate increasing antibiotic-resistance in humans and an intensifying focus on improving livestock welfare to prevent human disease</w:t>
       </w:r>
       <w:r>
         <w:rPr>
@@ -10600,7 +10823,7 @@
 </file>
 
 <file path=word/numbering.xml><?xml version="1.0" encoding="utf-8"?>
-<w:numbering xmlns:wpc="http://schemas.microsoft.com/office/word/2010/wordprocessingCanvas" xmlns:cx="http://schemas.microsoft.com/office/drawing/2014/chartex" xmlns:cx1="http://schemas.microsoft.com/office/drawing/2015/9/8/chartex" xmlns:cx2="http://schemas.microsoft.com/office/drawing/2015/10/21/chartex" xmlns:cx3="http://schemas.microsoft.com/office/drawing/2016/5/9/chartex" xmlns:cx4="http://schemas.microsoft.com/office/drawing/2016/5/10/chartex" xmlns:cx5="http://schemas.microsoft.com/office/drawing/2016/5/11/chartex" xmlns:cx6="http://schemas.microsoft.com/office/drawing/2016/5/12/chartex" xmlns:cx7="http://schemas.microsoft.com/office/drawing/2016/5/13/chartex" xmlns:cx8="http://schemas.microsoft.com/office/drawing/2016/5/14/chartex" xmlns:mc="http://schemas.openxmlformats.org/markup-compatibility/2006" xmlns:aink="http://schemas.microsoft.com/office/drawing/2016/ink" xmlns:am3d="http://schemas.microsoft.com/office/drawing/2017/model3d" xmlns:o="urn:schemas-microsoft-com:office:office" xmlns:r="http://schemas.openxmlformats.org/officeDocument/2006/relationships" xmlns:m="http://schemas.openxmlformats.org/officeDocument/2006/math" xmlns:v="urn:schemas-microsoft-com:vml" xmlns:wp14="http://schemas.microsoft.com/office/word/2010/wordprocessingDrawing" xmlns:wp="http://schemas.openxmlformats.org/drawingml/2006/wordprocessingDrawing" xmlns:w10="urn:schemas-microsoft-com:office:word" xmlns:w="http://schemas.openxmlformats.org/wordprocessingml/2006/main" xmlns:w14="http://schemas.microsoft.com/office/word/2010/wordml" xmlns:w15="http://schemas.microsoft.com/office/word/2012/wordml" xmlns:w16cex="http://schemas.microsoft.com/office/word/2018/wordml/cex" xmlns:w16cid="http://schemas.microsoft.com/office/word/2016/wordml/cid" xmlns:w16="http://schemas.microsoft.com/office/word/2018/wordml" xmlns:w16sdtdh="http://schemas.microsoft.com/office/word/2020/wordml/sdtdatahash" xmlns:w16se="http://schemas.microsoft.com/office/word/2015/wordml/symex" xmlns:wpg="http://schemas.microsoft.com/office/word/2010/wordprocessingGroup" xmlns:wpi="http://schemas.microsoft.com/office/word/2010/wordprocessingInk" xmlns:wne="http://schemas.microsoft.com/office/word/2006/wordml" xmlns:wps="http://schemas.microsoft.com/office/word/2010/wordprocessingShape" mc:Ignorable="w14 w15 w16se w16cid w16 w16cex w16sdtdh wp14">
+<w:numbering xmlns:wpc="http://schemas.microsoft.com/office/word/2010/wordprocessingCanvas" xmlns:cx="http://schemas.microsoft.com/office/drawing/2014/chartex" xmlns:cx1="http://schemas.microsoft.com/office/drawing/2015/9/8/chartex" xmlns:mc="http://schemas.openxmlformats.org/markup-compatibility/2006" xmlns:o="urn:schemas-microsoft-com:office:office" xmlns:r="http://schemas.openxmlformats.org/officeDocument/2006/relationships" xmlns:m="http://schemas.openxmlformats.org/officeDocument/2006/math" xmlns:v="urn:schemas-microsoft-com:vml" xmlns:wp14="http://schemas.microsoft.com/office/word/2010/wordprocessingDrawing" xmlns:wp="http://schemas.openxmlformats.org/drawingml/2006/wordprocessingDrawing" xmlns:w10="urn:schemas-microsoft-com:office:word" xmlns:w="http://schemas.openxmlformats.org/wordprocessingml/2006/main" xmlns:w14="http://schemas.microsoft.com/office/word/2010/wordml" xmlns:w15="http://schemas.microsoft.com/office/word/2012/wordml" xmlns:w16se="http://schemas.microsoft.com/office/word/2015/wordml/symex" xmlns:wpg="http://schemas.microsoft.com/office/word/2010/wordprocessingGroup" xmlns:wpi="http://schemas.microsoft.com/office/word/2010/wordprocessingInk" xmlns:wne="http://schemas.microsoft.com/office/word/2006/wordml" xmlns:wps="http://schemas.microsoft.com/office/word/2010/wordprocessingShape" mc:Ignorable="w14 w15 w16se wp14">
   <w:abstractNum w:abstractNumId="0" w15:restartNumberingAfterBreak="0">
     <w:nsid w:val="05D03294"/>
     <w:multiLevelType w:val="hybridMultilevel"/>
@@ -11116,6 +11339,119 @@
     </w:lvl>
   </w:abstractNum>
   <w:abstractNum w:abstractNumId="5" w15:restartNumberingAfterBreak="0">
+    <w:nsid w:val="59E61B12"/>
+    <w:multiLevelType w:val="hybridMultilevel"/>
+    <w:tmpl w:val="6ABC450A"/>
+    <w:lvl w:ilvl="0" w:tplc="08090001">
+      <w:start w:val="1"/>
+      <w:numFmt w:val="bullet"/>
+      <w:lvlText w:val=""/>
+      <w:lvlJc w:val="left"/>
+      <w:pPr>
+        <w:ind w:left="720" w:hanging="360"/>
+      </w:pPr>
+      <w:rPr>
+        <w:rFonts w:ascii="Symbol" w:hAnsi="Symbol" w:hint="default"/>
+      </w:rPr>
+    </w:lvl>
+    <w:lvl w:ilvl="1" w:tplc="08090003" w:tentative="1">
+      <w:start w:val="1"/>
+      <w:numFmt w:val="bullet"/>
+      <w:lvlText w:val="o"/>
+      <w:lvlJc w:val="left"/>
+      <w:pPr>
+        <w:ind w:left="1440" w:hanging="360"/>
+      </w:pPr>
+      <w:rPr>
+        <w:rFonts w:ascii="Courier New" w:hAnsi="Courier New" w:cs="Courier New" w:hint="default"/>
+      </w:rPr>
+    </w:lvl>
+    <w:lvl w:ilvl="2" w:tplc="08090005" w:tentative="1">
+      <w:start w:val="1"/>
+      <w:numFmt w:val="bullet"/>
+      <w:lvlText w:val=""/>
+      <w:lvlJc w:val="left"/>
+      <w:pPr>
+        <w:ind w:left="2160" w:hanging="360"/>
+      </w:pPr>
+      <w:rPr>
+        <w:rFonts w:ascii="Wingdings" w:hAnsi="Wingdings" w:hint="default"/>
+      </w:rPr>
+    </w:lvl>
+    <w:lvl w:ilvl="3" w:tplc="08090001" w:tentative="1">
+      <w:start w:val="1"/>
+      <w:numFmt w:val="bullet"/>
+      <w:lvlText w:val=""/>
+      <w:lvlJc w:val="left"/>
+      <w:pPr>
+        <w:ind w:left="2880" w:hanging="360"/>
+      </w:pPr>
+      <w:rPr>
+        <w:rFonts w:ascii="Symbol" w:hAnsi="Symbol" w:hint="default"/>
+      </w:rPr>
+    </w:lvl>
+    <w:lvl w:ilvl="4" w:tplc="08090003" w:tentative="1">
+      <w:start w:val="1"/>
+      <w:numFmt w:val="bullet"/>
+      <w:lvlText w:val="o"/>
+      <w:lvlJc w:val="left"/>
+      <w:pPr>
+        <w:ind w:left="3600" w:hanging="360"/>
+      </w:pPr>
+      <w:rPr>
+        <w:rFonts w:ascii="Courier New" w:hAnsi="Courier New" w:cs="Courier New" w:hint="default"/>
+      </w:rPr>
+    </w:lvl>
+    <w:lvl w:ilvl="5" w:tplc="08090005" w:tentative="1">
+      <w:start w:val="1"/>
+      <w:numFmt w:val="bullet"/>
+      <w:lvlText w:val=""/>
+      <w:lvlJc w:val="left"/>
+      <w:pPr>
+        <w:ind w:left="4320" w:hanging="360"/>
+      </w:pPr>
+      <w:rPr>
+        <w:rFonts w:ascii="Wingdings" w:hAnsi="Wingdings" w:hint="default"/>
+      </w:rPr>
+    </w:lvl>
+    <w:lvl w:ilvl="6" w:tplc="08090001" w:tentative="1">
+      <w:start w:val="1"/>
+      <w:numFmt w:val="bullet"/>
+      <w:lvlText w:val=""/>
+      <w:lvlJc w:val="left"/>
+      <w:pPr>
+        <w:ind w:left="5040" w:hanging="360"/>
+      </w:pPr>
+      <w:rPr>
+        <w:rFonts w:ascii="Symbol" w:hAnsi="Symbol" w:hint="default"/>
+      </w:rPr>
+    </w:lvl>
+    <w:lvl w:ilvl="7" w:tplc="08090003" w:tentative="1">
+      <w:start w:val="1"/>
+      <w:numFmt w:val="bullet"/>
+      <w:lvlText w:val="o"/>
+      <w:lvlJc w:val="left"/>
+      <w:pPr>
+        <w:ind w:left="5760" w:hanging="360"/>
+      </w:pPr>
+      <w:rPr>
+        <w:rFonts w:ascii="Courier New" w:hAnsi="Courier New" w:cs="Courier New" w:hint="default"/>
+      </w:rPr>
+    </w:lvl>
+    <w:lvl w:ilvl="8" w:tplc="08090005" w:tentative="1">
+      <w:start w:val="1"/>
+      <w:numFmt w:val="bullet"/>
+      <w:lvlText w:val=""/>
+      <w:lvlJc w:val="left"/>
+      <w:pPr>
+        <w:ind w:left="6480" w:hanging="360"/>
+      </w:pPr>
+      <w:rPr>
+        <w:rFonts w:ascii="Wingdings" w:hAnsi="Wingdings" w:hint="default"/>
+      </w:rPr>
+    </w:lvl>
+  </w:abstractNum>
+  <w:abstractNum w:abstractNumId="6" w15:restartNumberingAfterBreak="0">
     <w:nsid w:val="5E8F6E64"/>
     <w:multiLevelType w:val="hybridMultilevel"/>
     <w:tmpl w:val="5448B516"/>
@@ -11228,7 +11564,7 @@
       </w:rPr>
     </w:lvl>
   </w:abstractNum>
-  <w:abstractNum w:abstractNumId="6" w15:restartNumberingAfterBreak="0">
+  <w:abstractNum w:abstractNumId="7" w15:restartNumberingAfterBreak="0">
     <w:nsid w:val="6C34460E"/>
     <w:multiLevelType w:val="hybridMultilevel"/>
     <w:tmpl w:val="90C423E2"/>
@@ -11348,7 +11684,7 @@
     <w:abstractNumId w:val="0"/>
   </w:num>
   <w:num w:numId="3">
-    <w:abstractNumId w:val="5"/>
+    <w:abstractNumId w:val="6"/>
   </w:num>
   <w:num w:numId="4">
     <w:abstractNumId w:val="3"/>
@@ -11357,16 +11693,19 @@
     <w:abstractNumId w:val="2"/>
   </w:num>
   <w:num w:numId="6">
-    <w:abstractNumId w:val="6"/>
+    <w:abstractNumId w:val="7"/>
   </w:num>
   <w:num w:numId="7">
     <w:abstractNumId w:val="1"/>
+  </w:num>
+  <w:num w:numId="8">
+    <w:abstractNumId w:val="5"/>
   </w:num>
 </w:numbering>
 </file>
 
 <file path=word/styles.xml><?xml version="1.0" encoding="utf-8"?>
-<w:styles xmlns:mc="http://schemas.openxmlformats.org/markup-compatibility/2006" xmlns:r="http://schemas.openxmlformats.org/officeDocument/2006/relationships" xmlns:w="http://schemas.openxmlformats.org/wordprocessingml/2006/main" xmlns:w14="http://schemas.microsoft.com/office/word/2010/wordml" xmlns:w15="http://schemas.microsoft.com/office/word/2012/wordml" xmlns:w16cex="http://schemas.microsoft.com/office/word/2018/wordml/cex" xmlns:w16cid="http://schemas.microsoft.com/office/word/2016/wordml/cid" xmlns:w16="http://schemas.microsoft.com/office/word/2018/wordml" xmlns:w16sdtdh="http://schemas.microsoft.com/office/word/2020/wordml/sdtdatahash" xmlns:w16se="http://schemas.microsoft.com/office/word/2015/wordml/symex" mc:Ignorable="w14 w15 w16se w16cid w16 w16cex w16sdtdh">
+<w:styles xmlns:mc="http://schemas.openxmlformats.org/markup-compatibility/2006" xmlns:r="http://schemas.openxmlformats.org/officeDocument/2006/relationships" xmlns:w="http://schemas.openxmlformats.org/wordprocessingml/2006/main" xmlns:w14="http://schemas.microsoft.com/office/word/2010/wordml" xmlns:w15="http://schemas.microsoft.com/office/word/2012/wordml" xmlns:w16se="http://schemas.microsoft.com/office/word/2015/wordml/symex" mc:Ignorable="w14 w15 w16se">
   <w:docDefaults>
     <w:rPrDefault>
       <w:rPr>
@@ -11382,7 +11721,7 @@
       </w:pPr>
     </w:pPrDefault>
   </w:docDefaults>
-  <w:latentStyles w:defLockedState="0" w:defUIPriority="99" w:defSemiHidden="0" w:defUnhideWhenUsed="0" w:defQFormat="0" w:count="376">
+  <w:latentStyles w:defLockedState="0" w:defUIPriority="99" w:defSemiHidden="0" w:defUnhideWhenUsed="0" w:defQFormat="0" w:count="371">
     <w:lsdException w:name="Normal" w:uiPriority="0" w:qFormat="1"/>
     <w:lsdException w:name="heading 1" w:uiPriority="9" w:qFormat="1"/>
     <w:lsdException w:name="heading 2" w:semiHidden="1" w:uiPriority="9" w:unhideWhenUsed="1" w:qFormat="1"/>
@@ -11754,11 +12093,6 @@
     <w:lsdException w:name="List Table 5 Dark Accent 6" w:uiPriority="50"/>
     <w:lsdException w:name="List Table 6 Colorful Accent 6" w:uiPriority="51"/>
     <w:lsdException w:name="List Table 7 Colorful Accent 6" w:uiPriority="52"/>
-    <w:lsdException w:name="Mention" w:semiHidden="1" w:unhideWhenUsed="1"/>
-    <w:lsdException w:name="Smart Hyperlink" w:semiHidden="1" w:unhideWhenUsed="1"/>
-    <w:lsdException w:name="Hashtag" w:semiHidden="1" w:unhideWhenUsed="1"/>
-    <w:lsdException w:name="Unresolved Mention" w:semiHidden="1" w:unhideWhenUsed="1"/>
-    <w:lsdException w:name="Smart Link" w:semiHidden="1" w:unhideWhenUsed="1"/>
   </w:latentStyles>
   <w:style w:type="paragraph" w:default="1" w:styleId="Normal">
     <w:name w:val="Normal"/>

</xml_diff>